<commit_message>
report and readme update
</commit_message>
<xml_diff>
--- a/assignment3/Lab3_Zhou_L01.docx
+++ b/assignment3/Lab3_Zhou_L01.docx
@@ -97,6 +97,55 @@
       <w:r>
         <w:t>, 2025</w:t>
       </w:r>
+      <w:r>
+        <w:br/>
+      </w:r>
+      <w:r>
+        <w:br/>
+      </w:r>
+      <w:r>
+        <w:br/>
+      </w:r>
+      <w:r>
+        <w:br/>
+      </w:r>
+      <w:r>
+        <w:br/>
+      </w:r>
+      <w:r>
+        <w:br/>
+      </w:r>
+      <w:r>
+        <w:br/>
+      </w:r>
+      <w:r>
+        <w:rPr>
+          <w:sz w:val="48"/>
+          <w:szCs w:val="48"/>
+        </w:rPr>
+        <w:t>I have been keeping all the files in github. I hope by providing this github link will help you</w:t>
+      </w:r>
+      <w:r>
+        <w:rPr>
+          <w:sz w:val="48"/>
+          <w:szCs w:val="48"/>
+        </w:rPr>
+        <w:t xml:space="preserve"> a little bit.</w:t>
+      </w:r>
+      <w:r>
+        <w:rPr>
+          <w:sz w:val="48"/>
+          <w:szCs w:val="48"/>
+        </w:rPr>
+        <w:br/>
+      </w:r>
+      <w:r>
+        <w:rPr>
+          <w:sz w:val="48"/>
+          <w:szCs w:val="48"/>
+        </w:rPr>
+        <w:t>https://github.com/JZ-Zhou-UofC/ENSF-604-assignment-repo</w:t>
+      </w:r>
     </w:p>
     <w:p>
       <w:r>
@@ -114,16 +163,11 @@
         <w:t xml:space="preserve">The static area only contains string constant like </w:t>
       </w:r>
       <w:r>
-        <w:t xml:space="preserve">"   </w:t>
-      </w:r>
-      <w:proofErr w:type="gramStart"/>
-      <w:r>
-        <w:t xml:space="preserve">" </w:t>
+        <w:t xml:space="preserve">"   " </w:t>
       </w:r>
       <w:r>
         <w:t>,</w:t>
       </w:r>
-      <w:proofErr w:type="gramEnd"/>
       <w:r>
         <w:rPr>
           <w:rFonts w:ascii="Consolas" w:eastAsia="Times New Roman" w:hAnsi="Consolas" w:cs="Times New Roman"/>
@@ -136,57 +180,49 @@
         <w:t xml:space="preserve"> </w:t>
       </w:r>
       <w:r>
-        <w:t>"\</w:t>
-      </w:r>
-      <w:proofErr w:type="spellStart"/>
-      <w:r>
-        <w:t>nin</w:t>
-      </w:r>
-      <w:proofErr w:type="spellEnd"/>
-      <w:r>
-        <w:t xml:space="preserve"> mars: "</w:t>
+        <w:t>"\nin mars: "</w:t>
       </w:r>
       <w:r>
         <w:t xml:space="preserve"> etc.</w:t>
       </w:r>
-    </w:p>
-    <w:p>
-      <w:pPr>
-        <w:pStyle w:val="Heading2"/>
-        <w:rPr>
-          <w:noProof/>
-        </w:rPr>
-      </w:pPr>
-      <w:r>
-        <w:rPr>
-          <w:noProof/>
+      <w:r>
+        <w:br/>
+      </w:r>
+      <w:r>
+        <w:rPr>
+          <w:rStyle w:val="Heading1Char"/>
         </w:rPr>
         <w:t>P</w:t>
+      </w:r>
+      <w:r>
+        <w:rPr>
+          <w:rStyle w:val="Heading1Char"/>
+          <w:rFonts w:hint="eastAsia"/>
+        </w:rPr>
+        <w:t>oint1</w:t>
+      </w:r>
+      <w:r>
+        <w:rPr>
+          <w:rStyle w:val="Heading1Char"/>
+        </w:rPr>
+        <w:br/>
       </w:r>
       <w:r>
         <w:rPr>
           <w:rFonts w:hint="eastAsia"/>
           <w:noProof/>
         </w:rPr>
-        <w:t xml:space="preserve">oint1 </w:t>
-      </w:r>
-    </w:p>
-    <w:p>
-      <w:pPr>
-        <w:pStyle w:val="Heading2"/>
+        <w:t xml:space="preserve"> </w:t>
+      </w:r>
+      <w:r>
         <w:rPr>
           <w:noProof/>
         </w:rPr>
-      </w:pPr>
-      <w:r>
-        <w:rPr>
-          <w:noProof/>
-        </w:rPr>
         <w:drawing>
-          <wp:inline distT="0" distB="0" distL="0" distR="0" wp14:anchorId="26D2AD20" wp14:editId="5DE40B61">
-            <wp:extent cx="5524088" cy="6075827"/>
-            <wp:effectExtent l="0" t="9207" r="0" b="0"/>
-            <wp:docPr id="11" name="Picture 11"/>
+          <wp:inline distT="0" distB="0" distL="0" distR="0" wp14:anchorId="695C850C" wp14:editId="59C92735">
+            <wp:extent cx="6170212" cy="5041182"/>
+            <wp:effectExtent l="0" t="0" r="2540" b="7620"/>
+            <wp:docPr id="21" name="Picture 21"/>
             <wp:cNvGraphicFramePr>
               <a:graphicFrameLocks xmlns:a="http://schemas.openxmlformats.org/drawingml/2006/main" noChangeAspect="1"/>
             </wp:cNvGraphicFramePr>
@@ -194,7 +230,7 @@
               <a:graphicData uri="http://schemas.openxmlformats.org/drawingml/2006/picture">
                 <pic:pic xmlns:pic="http://schemas.openxmlformats.org/drawingml/2006/picture">
                   <pic:nvPicPr>
-                    <pic:cNvPr id="0" name="Picture 3"/>
+                    <pic:cNvPr id="0" name="Picture 19"/>
                     <pic:cNvPicPr>
                       <a:picLocks noChangeAspect="1" noChangeArrowheads="1"/>
                     </pic:cNvPicPr>
@@ -207,13 +243,13 @@
                         </a:ext>
                       </a:extLst>
                     </a:blip>
-                    <a:srcRect l="21783" r="10803"/>
+                    <a:srcRect l="15786" r="15314"/>
                     <a:stretch/>
                   </pic:blipFill>
                   <pic:spPr bwMode="auto">
-                    <a:xfrm rot="16200000">
+                    <a:xfrm>
                       <a:off x="0" y="0"/>
-                      <a:ext cx="5573153" cy="6129793"/>
+                      <a:ext cx="6176451" cy="5046280"/>
                     </a:xfrm>
                     <a:prstGeom prst="rect">
                       <a:avLst/>
@@ -233,12 +269,6 @@
             </a:graphic>
           </wp:inline>
         </w:drawing>
-      </w:r>
-      <w:r>
-        <w:rPr>
-          <w:noProof/>
-        </w:rPr>
-        <w:br w:type="page"/>
       </w:r>
     </w:p>
     <w:p>
@@ -373,15 +403,7 @@
         <w:t xml:space="preserve">The static area only contains string constant like </w:t>
       </w:r>
       <w:r>
-        <w:t>"\</w:t>
-      </w:r>
-      <w:proofErr w:type="spellStart"/>
-      <w:r>
-        <w:t>nYour</w:t>
-      </w:r>
-      <w:proofErr w:type="spellEnd"/>
-      <w:r>
-        <w:t xml:space="preserve"> complex number is: ("</w:t>
+        <w:t>"\nYour complex number is: ("</w:t>
       </w:r>
     </w:p>
     <w:p>
@@ -390,7 +412,6 @@
           <w:rStyle w:val="Heading2Char"/>
         </w:rPr>
       </w:pPr>
-      <w:proofErr w:type="gramStart"/>
       <w:r>
         <w:t>,</w:t>
       </w:r>
@@ -406,19 +427,7 @@
         <w:t xml:space="preserve"> </w:t>
       </w:r>
       <w:r>
-        <w:t> "</w:t>
-      </w:r>
-      <w:proofErr w:type="gramEnd"/>
-      <w:r>
-        <w:t>\</w:t>
-      </w:r>
-      <w:proofErr w:type="spellStart"/>
-      <w:r>
-        <w:t>nTesting</w:t>
-      </w:r>
-      <w:proofErr w:type="spellEnd"/>
-      <w:r>
-        <w:t xml:space="preserve"> member functions add and subtract: \n"</w:t>
+        <w:t> "\nTesting member functions add and subtract: \n"</w:t>
       </w:r>
       <w:r>
         <w:t xml:space="preserve"> </w:t>
@@ -448,12 +457,29 @@
       <w:r>
         <w:br/>
       </w:r>
-      <w:r>
+    </w:p>
+    <w:p>
+      <w:r>
+        <w:rPr>
+          <w:rStyle w:val="Heading2Char"/>
+        </w:rPr>
+        <w:br/>
+      </w:r>
+      <w:r>
+        <w:rPr>
+          <w:rStyle w:val="Heading2Char"/>
+        </w:rPr>
+        <w:br/>
+      </w:r>
+      <w:r>
+        <w:rPr>
+          <w:noProof/>
+        </w:rPr>
         <w:drawing>
-          <wp:inline distT="0" distB="0" distL="0" distR="0" wp14:anchorId="77E19674" wp14:editId="004C978F">
-            <wp:extent cx="4608214" cy="3343910"/>
-            <wp:effectExtent l="0" t="0" r="1905" b="8890"/>
-            <wp:docPr id="15" name="Picture 15"/>
+          <wp:inline distT="0" distB="0" distL="0" distR="0" wp14:anchorId="5D748385" wp14:editId="648D5C11">
+            <wp:extent cx="4978987" cy="4356456"/>
+            <wp:effectExtent l="0" t="0" r="0" b="6350"/>
+            <wp:docPr id="22" name="Picture 22"/>
             <wp:cNvGraphicFramePr>
               <a:graphicFrameLocks xmlns:a="http://schemas.openxmlformats.org/drawingml/2006/main" noChangeAspect="1"/>
             </wp:cNvGraphicFramePr>
@@ -461,7 +487,7 @@
               <a:graphicData uri="http://schemas.openxmlformats.org/drawingml/2006/picture">
                 <pic:pic xmlns:pic="http://schemas.openxmlformats.org/drawingml/2006/picture">
                   <pic:nvPicPr>
-                    <pic:cNvPr id="0" name="Picture 7"/>
+                    <pic:cNvPr id="0" name="Picture 21"/>
                     <pic:cNvPicPr>
                       <a:picLocks noChangeAspect="1" noChangeArrowheads="1"/>
                     </pic:cNvPicPr>
@@ -474,13 +500,13 @@
                         </a:ext>
                       </a:extLst>
                     </a:blip>
-                    <a:srcRect l="22467"/>
+                    <a:srcRect l="26501" r="9199"/>
                     <a:stretch/>
                   </pic:blipFill>
                   <pic:spPr bwMode="auto">
                     <a:xfrm>
                       <a:off x="0" y="0"/>
-                      <a:ext cx="4608214" cy="3343910"/>
+                      <a:ext cx="4982913" cy="4359892"/>
                     </a:xfrm>
                     <a:prstGeom prst="rect">
                       <a:avLst/>
@@ -501,8 +527,6 @@
           </wp:inline>
         </w:drawing>
       </w:r>
-    </w:p>
-    <w:p>
       <w:r>
         <w:rPr>
           <w:rStyle w:val="Heading2Char"/>
@@ -549,6 +573,7 @@
         <w:rPr>
           <w:rStyle w:val="Heading2Char"/>
         </w:rPr>
+        <w:lastRenderedPageBreak/>
         <w:br/>
       </w:r>
       <w:r>
@@ -573,26 +598,25 @@
         <w:rPr>
           <w:rStyle w:val="Heading2Char"/>
         </w:rPr>
-        <w:br/>
+        <w:t>Point</w:t>
       </w:r>
       <w:r>
         <w:rPr>
           <w:rStyle w:val="Heading2Char"/>
         </w:rPr>
-        <w:br/>
+        <w:t>2</w:t>
       </w:r>
       <w:r>
         <w:rPr>
           <w:rStyle w:val="Heading2Char"/>
         </w:rPr>
-        <w:lastRenderedPageBreak/>
-        <w:t>Point</w:t>
+        <w:br/>
       </w:r>
       <w:r>
         <w:rPr>
           <w:rStyle w:val="Heading2Char"/>
         </w:rPr>
-        <w:t>2</w:t>
+        <w:t>stack area</w:t>
       </w:r>
       <w:r>
         <w:rPr>
@@ -601,21 +625,9 @@
         <w:br/>
       </w:r>
       <w:r>
-        <w:rPr>
-          <w:rStyle w:val="Heading2Char"/>
-        </w:rPr>
-        <w:t>stack area</w:t>
-      </w:r>
-      <w:r>
-        <w:rPr>
-          <w:rStyle w:val="Heading2Char"/>
-        </w:rPr>
-        <w:br/>
-      </w:r>
-      <w:r>
         <w:drawing>
-          <wp:inline distT="0" distB="0" distL="0" distR="0" wp14:anchorId="33E3D6E9" wp14:editId="44171356">
-            <wp:extent cx="4652044" cy="3411941"/>
+          <wp:inline distT="0" distB="0" distL="0" distR="0" wp14:anchorId="33E3D6E9" wp14:editId="32A75A10">
+            <wp:extent cx="6082398" cy="4461003"/>
             <wp:effectExtent l="0" t="0" r="0" b="0"/>
             <wp:docPr id="16" name="Picture 16"/>
             <wp:cNvGraphicFramePr>
@@ -644,7 +656,7 @@
                   <pic:spPr bwMode="auto">
                     <a:xfrm>
                       <a:off x="0" y="0"/>
-                      <a:ext cx="4663266" cy="3420171"/>
+                      <a:ext cx="6101870" cy="4475284"/>
                     </a:xfrm>
                     <a:prstGeom prst="rect">
                       <a:avLst/>
@@ -676,6 +688,20 @@
         <w:rPr>
           <w:rStyle w:val="Heading2Char"/>
         </w:rPr>
+        <w:br w:type="page"/>
+      </w:r>
+    </w:p>
+    <w:p>
+      <w:pPr>
+        <w:rPr>
+          <w:rStyle w:val="Heading2Char"/>
+        </w:rPr>
+      </w:pPr>
+      <w:r>
+        <w:rPr>
+          <w:rStyle w:val="Heading2Char"/>
+        </w:rPr>
+        <w:lastRenderedPageBreak/>
         <w:t>Point</w:t>
       </w:r>
       <w:r>
@@ -697,15 +723,25 @@
         </w:rPr>
         <w:br/>
       </w:r>
+    </w:p>
+    <w:p>
+      <w:pPr>
+        <w:rPr>
+          <w:rFonts w:asciiTheme="majorHAnsi" w:eastAsiaTheme="majorEastAsia" w:hAnsiTheme="majorHAnsi" w:cstheme="majorBidi"/>
+          <w:color w:val="2F5496" w:themeColor="accent1" w:themeShade="BF"/>
+          <w:sz w:val="40"/>
+          <w:szCs w:val="40"/>
+        </w:rPr>
+      </w:pPr>
       <w:r>
         <w:rPr>
           <w:noProof/>
         </w:rPr>
         <w:drawing>
-          <wp:inline distT="0" distB="0" distL="0" distR="0" wp14:anchorId="756CF16B" wp14:editId="0CAF687A">
-            <wp:extent cx="4943075" cy="3582538"/>
-            <wp:effectExtent l="0" t="0" r="0" b="0"/>
-            <wp:docPr id="18" name="Picture 18"/>
+          <wp:inline distT="0" distB="0" distL="0" distR="0" wp14:anchorId="2A0752E0" wp14:editId="308BA3BA">
+            <wp:extent cx="5965593" cy="5338968"/>
+            <wp:effectExtent l="8572" t="0" r="6033" b="6032"/>
+            <wp:docPr id="24" name="Picture 24"/>
             <wp:cNvGraphicFramePr>
               <a:graphicFrameLocks xmlns:a="http://schemas.openxmlformats.org/drawingml/2006/main" noChangeAspect="1"/>
             </wp:cNvGraphicFramePr>
@@ -713,7 +749,7 @@
               <a:graphicData uri="http://schemas.openxmlformats.org/drawingml/2006/picture">
                 <pic:pic xmlns:pic="http://schemas.openxmlformats.org/drawingml/2006/picture">
                   <pic:nvPicPr>
-                    <pic:cNvPr id="0" name="Picture 13"/>
+                    <pic:cNvPr id="0" name="Picture 25"/>
                     <pic:cNvPicPr>
                       <a:picLocks noChangeAspect="1" noChangeArrowheads="1"/>
                     </pic:cNvPicPr>
@@ -726,13 +762,13 @@
                         </a:ext>
                       </a:extLst>
                     </a:blip>
-                    <a:srcRect l="20947" r="23762"/>
+                    <a:srcRect l="2046" r="17750"/>
                     <a:stretch/>
                   </pic:blipFill>
                   <pic:spPr bwMode="auto">
-                    <a:xfrm>
+                    <a:xfrm rot="5400000">
                       <a:off x="0" y="0"/>
-                      <a:ext cx="4952993" cy="3589726"/>
+                      <a:ext cx="5977682" cy="5349787"/>
                     </a:xfrm>
                     <a:prstGeom prst="rect">
                       <a:avLst/>
@@ -753,24 +789,16 @@
           </wp:inline>
         </w:drawing>
       </w:r>
-      <w:r>
-        <w:rPr>
-          <w:rStyle w:val="Heading2Char"/>
-        </w:rPr>
-        <w:br w:type="page"/>
-      </w:r>
-    </w:p>
-    <w:p>
-      <w:r>
+    </w:p>
+    <w:p>
+      <w:pPr>
         <w:rPr>
           <w:rFonts w:asciiTheme="majorHAnsi" w:eastAsiaTheme="majorEastAsia" w:hAnsiTheme="majorHAnsi" w:cstheme="majorBidi"/>
           <w:color w:val="2F5496" w:themeColor="accent1" w:themeShade="BF"/>
           <w:sz w:val="40"/>
           <w:szCs w:val="40"/>
         </w:rPr>
-        <w:lastRenderedPageBreak/>
-        <w:t xml:space="preserve">Exercise </w:t>
-      </w:r>
+      </w:pPr>
       <w:r>
         <w:rPr>
           <w:rFonts w:asciiTheme="majorHAnsi" w:eastAsiaTheme="majorEastAsia" w:hAnsiTheme="majorHAnsi" w:cstheme="majorBidi"/>
@@ -778,8 +806,10 @@
           <w:sz w:val="40"/>
           <w:szCs w:val="40"/>
         </w:rPr>
-        <w:t>C</w:t>
-      </w:r>
+        <w:br w:type="page"/>
+      </w:r>
+    </w:p>
+    <w:p>
       <w:r>
         <w:rPr>
           <w:rFonts w:asciiTheme="majorHAnsi" w:eastAsiaTheme="majorEastAsia" w:hAnsiTheme="majorHAnsi" w:cstheme="majorBidi"/>
@@ -787,16 +817,33 @@
           <w:sz w:val="40"/>
           <w:szCs w:val="40"/>
         </w:rPr>
-        <w:br/>
-      </w:r>
-      <w:proofErr w:type="spellStart"/>
+        <w:lastRenderedPageBreak/>
+        <w:t xml:space="preserve">Exercise </w:t>
+      </w:r>
+      <w:r>
+        <w:rPr>
+          <w:rFonts w:asciiTheme="majorHAnsi" w:eastAsiaTheme="majorEastAsia" w:hAnsiTheme="majorHAnsi" w:cstheme="majorBidi"/>
+          <w:color w:val="2F5496" w:themeColor="accent1" w:themeShade="BF"/>
+          <w:sz w:val="40"/>
+          <w:szCs w:val="40"/>
+        </w:rPr>
+        <w:t>C</w:t>
+      </w:r>
+      <w:r>
+        <w:rPr>
+          <w:rFonts w:asciiTheme="majorHAnsi" w:eastAsiaTheme="majorEastAsia" w:hAnsiTheme="majorHAnsi" w:cstheme="majorBidi"/>
+          <w:color w:val="2F5496" w:themeColor="accent1" w:themeShade="BF"/>
+          <w:sz w:val="40"/>
+          <w:szCs w:val="40"/>
+        </w:rPr>
+        <w:br/>
+      </w:r>
       <w:r>
         <w:rPr>
           <w:rStyle w:val="Heading2Char"/>
         </w:rPr>
         <w:t>cpp</w:t>
       </w:r>
-      <w:proofErr w:type="spellEnd"/>
       <w:r>
         <w:rPr>
           <w:rStyle w:val="Heading2Char"/>
@@ -835,13 +882,8 @@
     </w:p>
     <w:p/>
     <w:p>
-      <w:proofErr w:type="gramStart"/>
-      <w:r>
-        <w:t>Clock::</w:t>
-      </w:r>
-      <w:proofErr w:type="gramEnd"/>
-      <w:r>
-        <w:t>Clock() : hour(0), minute(0), second(0)</w:t>
+      <w:r>
+        <w:t>Clock::Clock() : hour(0), minute(0), second(0)</w:t>
       </w:r>
     </w:p>
     <w:p>
@@ -856,13 +898,8 @@
     </w:p>
     <w:p/>
     <w:p>
-      <w:proofErr w:type="gramStart"/>
-      <w:r>
-        <w:t>Clock::</w:t>
-      </w:r>
-      <w:proofErr w:type="gramEnd"/>
-      <w:r>
-        <w:t>Clock(int s)</w:t>
+      <w:r>
+        <w:t>Clock::Clock(int s)</w:t>
       </w:r>
     </w:p>
     <w:p>
@@ -882,15 +919,7 @@
     </w:p>
     <w:p>
       <w:r>
-        <w:t xml:space="preserve">        *this = </w:t>
-      </w:r>
-      <w:proofErr w:type="gramStart"/>
-      <w:r>
-        <w:t>Clock(</w:t>
-      </w:r>
-      <w:proofErr w:type="gramEnd"/>
-      <w:r>
-        <w:t>);</w:t>
+        <w:t>        *this = Clock();</w:t>
       </w:r>
     </w:p>
     <w:p>
@@ -910,15 +939,7 @@
     </w:p>
     <w:p>
       <w:r>
-        <w:t xml:space="preserve">        </w:t>
-      </w:r>
-      <w:proofErr w:type="spellStart"/>
-      <w:r>
-        <w:t>sec_to_hms</w:t>
-      </w:r>
-      <w:proofErr w:type="spellEnd"/>
-      <w:r>
-        <w:t>(s);</w:t>
+        <w:t>        sec_to_hms(s);</w:t>
       </w:r>
     </w:p>
     <w:p>
@@ -932,13 +953,8 @@
       </w:r>
     </w:p>
     <w:p>
-      <w:proofErr w:type="gramStart"/>
-      <w:r>
-        <w:t>Clock::</w:t>
-      </w:r>
-      <w:proofErr w:type="gramEnd"/>
-      <w:r>
-        <w:t>Clock(int h, int m, int s) : hour(h),</w:t>
+      <w:r>
+        <w:t>Clock::Clock(int h, int m, int s) : hour(h),</w:t>
       </w:r>
     </w:p>
     <w:p>
@@ -964,15 +980,7 @@
     </w:p>
     <w:p>
       <w:r>
-        <w:t xml:space="preserve">        *this = </w:t>
-      </w:r>
-      <w:proofErr w:type="gramStart"/>
-      <w:r>
-        <w:t>Clock(</w:t>
-      </w:r>
-      <w:proofErr w:type="gramEnd"/>
-      <w:r>
-        <w:t>);</w:t>
+        <w:t>        *this = Clock();</w:t>
       </w:r>
     </w:p>
     <w:p>
@@ -1018,20 +1026,7 @@
     <w:p/>
     <w:p>
       <w:r>
-        <w:t xml:space="preserve">int </w:t>
-      </w:r>
-      <w:proofErr w:type="gramStart"/>
-      <w:r>
-        <w:t>Clock::</w:t>
-      </w:r>
-      <w:proofErr w:type="spellStart"/>
-      <w:proofErr w:type="gramEnd"/>
-      <w:r>
-        <w:t>get_hour</w:t>
-      </w:r>
-      <w:proofErr w:type="spellEnd"/>
-      <w:r>
-        <w:t>() const</w:t>
+        <w:t>int Clock::get_hour() const</w:t>
       </w:r>
     </w:p>
     <w:p>
@@ -1052,20 +1047,7 @@
     <w:p/>
     <w:p>
       <w:r>
-        <w:t xml:space="preserve">int </w:t>
-      </w:r>
-      <w:proofErr w:type="gramStart"/>
-      <w:r>
-        <w:t>Clock::</w:t>
-      </w:r>
-      <w:proofErr w:type="spellStart"/>
-      <w:proofErr w:type="gramEnd"/>
-      <w:r>
-        <w:t>get_minute</w:t>
-      </w:r>
-      <w:proofErr w:type="spellEnd"/>
-      <w:r>
-        <w:t>() const</w:t>
+        <w:t>int Clock::get_minute() const</w:t>
       </w:r>
     </w:p>
     <w:p>
@@ -1086,20 +1068,7 @@
     <w:p/>
     <w:p>
       <w:r>
-        <w:t xml:space="preserve">int </w:t>
-      </w:r>
-      <w:proofErr w:type="gramStart"/>
-      <w:r>
-        <w:t>Clock::</w:t>
-      </w:r>
-      <w:proofErr w:type="spellStart"/>
-      <w:proofErr w:type="gramEnd"/>
-      <w:r>
-        <w:t>get_second</w:t>
-      </w:r>
-      <w:proofErr w:type="spellEnd"/>
-      <w:r>
-        <w:t>() const</w:t>
+        <w:t>int Clock::get_second() const</w:t>
       </w:r>
     </w:p>
     <w:p>
@@ -1120,20 +1089,7 @@
     <w:p/>
     <w:p>
       <w:r>
-        <w:t xml:space="preserve">int </w:t>
-      </w:r>
-      <w:proofErr w:type="gramStart"/>
-      <w:r>
-        <w:t>Clock::</w:t>
-      </w:r>
-      <w:proofErr w:type="spellStart"/>
-      <w:proofErr w:type="gramEnd"/>
-      <w:r>
-        <w:t>get_time_in_seconds</w:t>
-      </w:r>
-      <w:proofErr w:type="spellEnd"/>
-      <w:r>
-        <w:t>() const</w:t>
+        <w:t>int Clock::get_time_in_seconds() const</w:t>
       </w:r>
     </w:p>
     <w:p>
@@ -1143,23 +1099,7 @@
     </w:p>
     <w:p>
       <w:r>
-        <w:t xml:space="preserve">    return </w:t>
-      </w:r>
-      <w:proofErr w:type="spellStart"/>
-      <w:r>
-        <w:t>hms_to_</w:t>
-      </w:r>
-      <w:proofErr w:type="gramStart"/>
-      <w:r>
-        <w:t>sec</w:t>
-      </w:r>
-      <w:proofErr w:type="spellEnd"/>
-      <w:r>
-        <w:t>(</w:t>
-      </w:r>
-      <w:proofErr w:type="gramEnd"/>
-      <w:r>
-        <w:t>);</w:t>
+        <w:t>    return hms_to_sec();</w:t>
       </w:r>
     </w:p>
     <w:p>
@@ -1171,20 +1111,7 @@
     <w:p/>
     <w:p>
       <w:r>
-        <w:t xml:space="preserve">void </w:t>
-      </w:r>
-      <w:proofErr w:type="gramStart"/>
-      <w:r>
-        <w:t>Clock::</w:t>
-      </w:r>
-      <w:proofErr w:type="spellStart"/>
-      <w:proofErr w:type="gramEnd"/>
-      <w:r>
-        <w:t>set_hour</w:t>
-      </w:r>
-      <w:proofErr w:type="spellEnd"/>
-      <w:r>
-        <w:t>(int h)</w:t>
+        <w:t>void Clock::set_hour(int h)</w:t>
       </w:r>
     </w:p>
     <w:p>
@@ -1220,20 +1147,7 @@
     <w:p/>
     <w:p>
       <w:r>
-        <w:t xml:space="preserve">void </w:t>
-      </w:r>
-      <w:proofErr w:type="gramStart"/>
-      <w:r>
-        <w:t>Clock::</w:t>
-      </w:r>
-      <w:proofErr w:type="spellStart"/>
-      <w:proofErr w:type="gramEnd"/>
-      <w:r>
-        <w:t>set_minute</w:t>
-      </w:r>
-      <w:proofErr w:type="spellEnd"/>
-      <w:r>
-        <w:t>(int m)</w:t>
+        <w:t>void Clock::set_minute(int m)</w:t>
       </w:r>
     </w:p>
     <w:p>
@@ -1269,20 +1183,7 @@
     <w:p/>
     <w:p>
       <w:r>
-        <w:t xml:space="preserve">void </w:t>
-      </w:r>
-      <w:proofErr w:type="gramStart"/>
-      <w:r>
-        <w:t>Clock::</w:t>
-      </w:r>
-      <w:proofErr w:type="spellStart"/>
-      <w:proofErr w:type="gramEnd"/>
-      <w:r>
-        <w:t>set_second</w:t>
-      </w:r>
-      <w:proofErr w:type="spellEnd"/>
-      <w:r>
-        <w:t>(int s)</w:t>
+        <w:t>void Clock::set_second(int s)</w:t>
       </w:r>
     </w:p>
     <w:p>
@@ -1318,20 +1219,7 @@
     <w:p/>
     <w:p>
       <w:r>
-        <w:t xml:space="preserve">void </w:t>
-      </w:r>
-      <w:proofErr w:type="gramStart"/>
-      <w:r>
-        <w:t>Clock::</w:t>
-      </w:r>
-      <w:proofErr w:type="spellStart"/>
-      <w:proofErr w:type="gramEnd"/>
-      <w:r>
-        <w:t>set_time</w:t>
-      </w:r>
-      <w:proofErr w:type="spellEnd"/>
-      <w:r>
-        <w:t>(int h, int m, int s)</w:t>
+        <w:t>void Clock::set_time(int h, int m, int s)</w:t>
       </w:r>
     </w:p>
     <w:p>
@@ -1341,42 +1229,18 @@
     </w:p>
     <w:p>
       <w:r>
-        <w:t xml:space="preserve">    </w:t>
-      </w:r>
-      <w:proofErr w:type="spellStart"/>
-      <w:r>
-        <w:t>set_hour</w:t>
-      </w:r>
-      <w:proofErr w:type="spellEnd"/>
-      <w:r>
-        <w:t>(h);</w:t>
+        <w:t>    set_hour(h);</w:t>
       </w:r>
     </w:p>
     <w:p>
       <w:r>
         <w:lastRenderedPageBreak/>
-        <w:t xml:space="preserve">    </w:t>
-      </w:r>
-      <w:proofErr w:type="spellStart"/>
-      <w:r>
-        <w:t>set_minute</w:t>
-      </w:r>
-      <w:proofErr w:type="spellEnd"/>
-      <w:r>
-        <w:t>(m);</w:t>
-      </w:r>
-    </w:p>
-    <w:p>
-      <w:r>
-        <w:t xml:space="preserve">    </w:t>
-      </w:r>
-      <w:proofErr w:type="spellStart"/>
-      <w:r>
-        <w:t>set_second</w:t>
-      </w:r>
-      <w:proofErr w:type="spellEnd"/>
-      <w:r>
-        <w:t>(s);</w:t>
+        <w:t>    set_minute(m);</w:t>
+      </w:r>
+    </w:p>
+    <w:p>
+      <w:r>
+        <w:t>    set_second(s);</w:t>
       </w:r>
     </w:p>
     <w:p>
@@ -1387,20 +1251,7 @@
     <w:p/>
     <w:p>
       <w:r>
-        <w:t xml:space="preserve">int </w:t>
-      </w:r>
-      <w:proofErr w:type="gramStart"/>
-      <w:r>
-        <w:t>Clock::</w:t>
-      </w:r>
-      <w:proofErr w:type="spellStart"/>
-      <w:proofErr w:type="gramEnd"/>
-      <w:r>
-        <w:t>hms_to_sec</w:t>
-      </w:r>
-      <w:proofErr w:type="spellEnd"/>
-      <w:r>
-        <w:t>() const</w:t>
+        <w:t>int Clock::hms_to_sec() const</w:t>
       </w:r>
     </w:p>
     <w:p>
@@ -1421,20 +1272,7 @@
     <w:p/>
     <w:p>
       <w:r>
-        <w:t xml:space="preserve">void </w:t>
-      </w:r>
-      <w:proofErr w:type="gramStart"/>
-      <w:r>
-        <w:t>Clock::</w:t>
-      </w:r>
-      <w:proofErr w:type="spellStart"/>
-      <w:proofErr w:type="gramEnd"/>
-      <w:r>
-        <w:t>sec_to_hms</w:t>
-      </w:r>
-      <w:proofErr w:type="spellEnd"/>
-      <w:r>
-        <w:t>(int s)</w:t>
+        <w:t>void Clock::sec_to_hms(int s)</w:t>
       </w:r>
     </w:p>
     <w:p>
@@ -1449,15 +1287,7 @@
     </w:p>
     <w:p>
       <w:r>
-        <w:t xml:space="preserve">    hour = hour % </w:t>
-      </w:r>
-      <w:proofErr w:type="gramStart"/>
-      <w:r>
-        <w:t xml:space="preserve">24;   </w:t>
-      </w:r>
-      <w:proofErr w:type="gramEnd"/>
-      <w:r>
-        <w:t> // Ensure hours are within a 24-hour range</w:t>
+        <w:t>    hour = hour % 24;    // Ensure hours are within a 24-hour range</w:t>
       </w:r>
     </w:p>
     <w:p/>
@@ -1484,15 +1314,7 @@
     <w:p/>
     <w:p>
       <w:r>
-        <w:t xml:space="preserve">void </w:t>
-      </w:r>
-      <w:proofErr w:type="gramStart"/>
-      <w:r>
-        <w:t>Clock::</w:t>
-      </w:r>
-      <w:proofErr w:type="gramEnd"/>
-      <w:r>
-        <w:t>increment()</w:t>
+        <w:t>void Clock::increment()</w:t>
       </w:r>
     </w:p>
     <w:p>
@@ -1583,15 +1405,7 @@
     </w:p>
     <w:p>
       <w:r>
-        <w:t xml:space="preserve">void </w:t>
-      </w:r>
-      <w:proofErr w:type="gramStart"/>
-      <w:r>
-        <w:t>Clock::</w:t>
-      </w:r>
-      <w:proofErr w:type="gramEnd"/>
-      <w:r>
-        <w:t>decrement()</w:t>
+        <w:t>void Clock::decrement()</w:t>
       </w:r>
     </w:p>
     <w:p>
@@ -1601,23 +1415,7 @@
     </w:p>
     <w:p>
       <w:r>
-        <w:t>    if (</w:t>
-      </w:r>
-      <w:proofErr w:type="spellStart"/>
-      <w:r>
-        <w:t>hms_to_</w:t>
-      </w:r>
-      <w:proofErr w:type="gramStart"/>
-      <w:r>
-        <w:t>sec</w:t>
-      </w:r>
-      <w:proofErr w:type="spellEnd"/>
-      <w:r>
-        <w:t>(</w:t>
-      </w:r>
-      <w:proofErr w:type="gramEnd"/>
-      <w:r>
-        <w:t>) == 0)</w:t>
+        <w:t>    if (hms_to_sec() == 0)</w:t>
       </w:r>
     </w:p>
     <w:p>
@@ -1627,23 +1425,7 @@
     </w:p>
     <w:p>
       <w:r>
-        <w:t xml:space="preserve">        </w:t>
-      </w:r>
-      <w:proofErr w:type="spellStart"/>
-      <w:r>
-        <w:t>set_</w:t>
-      </w:r>
-      <w:proofErr w:type="gramStart"/>
-      <w:r>
-        <w:t>time</w:t>
-      </w:r>
-      <w:proofErr w:type="spellEnd"/>
-      <w:r>
-        <w:t>(</w:t>
-      </w:r>
-      <w:proofErr w:type="gramEnd"/>
-      <w:r>
-        <w:t>23, 59, 59);</w:t>
+        <w:t>        set_time(23, 59, 59);</w:t>
       </w:r>
     </w:p>
     <w:p>
@@ -1663,31 +1445,7 @@
     </w:p>
     <w:p>
       <w:r>
-        <w:t xml:space="preserve">        </w:t>
-      </w:r>
-      <w:proofErr w:type="spellStart"/>
-      <w:r>
-        <w:t>sec_to_hms</w:t>
-      </w:r>
-      <w:proofErr w:type="spellEnd"/>
-      <w:r>
-        <w:t>(</w:t>
-      </w:r>
-      <w:proofErr w:type="spellStart"/>
-      <w:r>
-        <w:t>hms_to_</w:t>
-      </w:r>
-      <w:proofErr w:type="gramStart"/>
-      <w:r>
-        <w:t>sec</w:t>
-      </w:r>
-      <w:proofErr w:type="spellEnd"/>
-      <w:r>
-        <w:t>(</w:t>
-      </w:r>
-      <w:proofErr w:type="gramEnd"/>
-      <w:r>
-        <w:t>) - 1);</w:t>
+        <w:t>        sec_to_hms(hms_to_sec() - 1);</w:t>
       </w:r>
     </w:p>
     <w:p>
@@ -1703,20 +1461,7 @@
     <w:p/>
     <w:p>
       <w:r>
-        <w:t xml:space="preserve">void </w:t>
-      </w:r>
-      <w:proofErr w:type="gramStart"/>
-      <w:r>
-        <w:t>Clock::</w:t>
-      </w:r>
-      <w:proofErr w:type="spellStart"/>
-      <w:proofErr w:type="gramEnd"/>
-      <w:r>
-        <w:t>add_seconds</w:t>
-      </w:r>
-      <w:proofErr w:type="spellEnd"/>
-      <w:r>
-        <w:t>(int s)</w:t>
+        <w:t>void Clock::add_seconds(int s)</w:t>
       </w:r>
     </w:p>
     <w:p>
@@ -1736,23 +1481,7 @@
     </w:p>
     <w:p>
       <w:r>
-        <w:t xml:space="preserve">        </w:t>
-      </w:r>
-      <w:proofErr w:type="spellStart"/>
-      <w:r>
-        <w:t>cout</w:t>
-      </w:r>
-      <w:proofErr w:type="spellEnd"/>
-      <w:r>
-        <w:t xml:space="preserve"> &lt;&lt; "Error: Seconds must be a positive integer" &lt;&lt; </w:t>
-      </w:r>
-      <w:proofErr w:type="spellStart"/>
-      <w:r>
-        <w:t>endl</w:t>
-      </w:r>
-      <w:proofErr w:type="spellEnd"/>
-      <w:r>
-        <w:t>;</w:t>
+        <w:t>        cout &lt;&lt; "Error: Seconds must be a positive integer" &lt;&lt; endl;</w:t>
       </w:r>
     </w:p>
     <w:p>
@@ -1768,74 +1497,18 @@
     <w:p/>
     <w:p>
       <w:r>
-        <w:t xml:space="preserve">    int </w:t>
-      </w:r>
-      <w:proofErr w:type="spellStart"/>
-      <w:r>
-        <w:t>total_seconds</w:t>
-      </w:r>
-      <w:proofErr w:type="spellEnd"/>
-      <w:r>
-        <w:t xml:space="preserve"> = </w:t>
-      </w:r>
-      <w:proofErr w:type="spellStart"/>
-      <w:r>
-        <w:t>hms_to_</w:t>
-      </w:r>
-      <w:proofErr w:type="gramStart"/>
-      <w:r>
-        <w:t>sec</w:t>
-      </w:r>
-      <w:proofErr w:type="spellEnd"/>
-      <w:r>
-        <w:t>(</w:t>
-      </w:r>
-      <w:proofErr w:type="gramEnd"/>
-      <w:r>
-        <w:t>) + s;</w:t>
+        <w:t>    int total_seconds = hms_to_sec() + s;</w:t>
       </w:r>
     </w:p>
     <w:p>
       <w:r>
         <w:lastRenderedPageBreak/>
-        <w:t xml:space="preserve">    </w:t>
-      </w:r>
-      <w:proofErr w:type="spellStart"/>
-      <w:r>
-        <w:t>total_seconds</w:t>
-      </w:r>
-      <w:proofErr w:type="spellEnd"/>
-      <w:r>
-        <w:t xml:space="preserve"> = </w:t>
-      </w:r>
-      <w:proofErr w:type="spellStart"/>
-      <w:r>
-        <w:t>total_seconds</w:t>
-      </w:r>
-      <w:proofErr w:type="spellEnd"/>
-      <w:r>
-        <w:t xml:space="preserve"> % (24 * 60 * 60);</w:t>
-      </w:r>
-    </w:p>
-    <w:p>
-      <w:r>
-        <w:t xml:space="preserve">    </w:t>
-      </w:r>
-      <w:proofErr w:type="spellStart"/>
-      <w:r>
-        <w:t>sec_to_hms</w:t>
-      </w:r>
-      <w:proofErr w:type="spellEnd"/>
-      <w:r>
-        <w:t>(</w:t>
-      </w:r>
-      <w:proofErr w:type="spellStart"/>
-      <w:r>
-        <w:t>total_seconds</w:t>
-      </w:r>
-      <w:proofErr w:type="spellEnd"/>
-      <w:r>
-        <w:t>);</w:t>
+        <w:t>    total_seconds = total_seconds % (24 * 60 * 60);</w:t>
+      </w:r>
+    </w:p>
+    <w:p>
+      <w:r>
+        <w:t>    sec_to_hms(total_seconds);</w:t>
       </w:r>
     </w:p>
     <w:p>
@@ -1848,14 +1521,14 @@
       <w:pPr>
         <w:pStyle w:val="Heading2"/>
         <w:rPr>
-          <w:rFonts w:asciiTheme="minorHAnsi" w:eastAsiaTheme="minorEastAsia" w:hAnsiTheme="minorHAnsi" w:cstheme="minorBidi"/>
+          <w:rFonts w:asciiTheme="minorHAnsi" w:eastAsiaTheme="minorEastAsia" w:hAnsiTheme="minorHAnsi" w:cstheme="minorBidi" w:hint="eastAsia"/>
           <w:color w:val="auto"/>
           <w:sz w:val="22"/>
           <w:szCs w:val="22"/>
         </w:rPr>
       </w:pPr>
       <w:r>
-        <w:t>h</w:t>
+        <w:t>H file</w:t>
       </w:r>
     </w:p>
     <w:p>
@@ -1891,15 +1564,7 @@
     </w:p>
     <w:p>
       <w:r>
-        <w:t xml:space="preserve"> * </w:t>
-      </w:r>
-      <w:proofErr w:type="gramStart"/>
-      <w:r>
-        <w:t>private</w:t>
-      </w:r>
-      <w:proofErr w:type="gramEnd"/>
-      <w:r>
-        <w:t xml:space="preserve"> data members called hour, minute, and second.</w:t>
+        <w:t> * private data members called hour, minute, and second.</w:t>
       </w:r>
     </w:p>
     <w:p>
@@ -1930,15 +1595,7 @@
     </w:p>
     <w:p>
       <w:r>
-        <w:t xml:space="preserve">    </w:t>
-      </w:r>
-      <w:proofErr w:type="gramStart"/>
-      <w:r>
-        <w:t>Clock(</w:t>
-      </w:r>
-      <w:proofErr w:type="gramEnd"/>
-      <w:r>
-        <w:t>);</w:t>
+        <w:t>    Clock();</w:t>
       </w:r>
     </w:p>
     <w:p>
@@ -1949,15 +1606,7 @@
     <w:p/>
     <w:p>
       <w:r>
-        <w:t xml:space="preserve">    </w:t>
-      </w:r>
-      <w:proofErr w:type="gramStart"/>
-      <w:r>
-        <w:t>Clock(</w:t>
-      </w:r>
-      <w:proofErr w:type="gramEnd"/>
-      <w:r>
-        <w:t>int s);</w:t>
+        <w:t>    Clock(int s);</w:t>
       </w:r>
     </w:p>
     <w:p>
@@ -1973,15 +1622,7 @@
     <w:p/>
     <w:p>
       <w:r>
-        <w:t xml:space="preserve">    </w:t>
-      </w:r>
-      <w:proofErr w:type="gramStart"/>
-      <w:r>
-        <w:t>Clock(</w:t>
-      </w:r>
-      <w:proofErr w:type="gramEnd"/>
-      <w:r>
-        <w:t>int hours, int minutes, int seconds);</w:t>
+        <w:t>    Clock(int hours, int minutes, int seconds);</w:t>
       </w:r>
     </w:p>
     <w:p>
@@ -1997,23 +1638,7 @@
     <w:p/>
     <w:p>
       <w:r>
-        <w:t xml:space="preserve">    int </w:t>
-      </w:r>
-      <w:proofErr w:type="spellStart"/>
-      <w:r>
-        <w:t>get_</w:t>
-      </w:r>
-      <w:proofErr w:type="gramStart"/>
-      <w:r>
-        <w:t>hour</w:t>
-      </w:r>
-      <w:proofErr w:type="spellEnd"/>
-      <w:r>
-        <w:t>(</w:t>
-      </w:r>
-      <w:proofErr w:type="gramEnd"/>
-      <w:r>
-        <w:t>) const;</w:t>
+        <w:t>    int get_hour() const;</w:t>
       </w:r>
     </w:p>
     <w:p>
@@ -2024,23 +1649,7 @@
     <w:p/>
     <w:p>
       <w:r>
-        <w:t xml:space="preserve">    int </w:t>
-      </w:r>
-      <w:proofErr w:type="spellStart"/>
-      <w:r>
-        <w:t>get_</w:t>
-      </w:r>
-      <w:proofErr w:type="gramStart"/>
-      <w:r>
-        <w:t>minute</w:t>
-      </w:r>
-      <w:proofErr w:type="spellEnd"/>
-      <w:r>
-        <w:t>(</w:t>
-      </w:r>
-      <w:proofErr w:type="gramEnd"/>
-      <w:r>
-        <w:t>) const;</w:t>
+        <w:t>    int get_minute() const;</w:t>
       </w:r>
     </w:p>
     <w:p>
@@ -2051,23 +1660,7 @@
     <w:p/>
     <w:p>
       <w:r>
-        <w:t xml:space="preserve">    int </w:t>
-      </w:r>
-      <w:proofErr w:type="spellStart"/>
-      <w:r>
-        <w:t>get_</w:t>
-      </w:r>
-      <w:proofErr w:type="gramStart"/>
-      <w:r>
-        <w:t>second</w:t>
-      </w:r>
-      <w:proofErr w:type="spellEnd"/>
-      <w:r>
-        <w:t>(</w:t>
-      </w:r>
-      <w:proofErr w:type="gramEnd"/>
-      <w:r>
-        <w:t>) const;</w:t>
+        <w:t>    int get_second() const;</w:t>
       </w:r>
     </w:p>
     <w:p>
@@ -2078,23 +1671,7 @@
     <w:p/>
     <w:p>
       <w:r>
-        <w:t xml:space="preserve">    int </w:t>
-      </w:r>
-      <w:proofErr w:type="spellStart"/>
-      <w:r>
-        <w:t>get_time_in_</w:t>
-      </w:r>
-      <w:proofErr w:type="gramStart"/>
-      <w:r>
-        <w:t>seconds</w:t>
-      </w:r>
-      <w:proofErr w:type="spellEnd"/>
-      <w:r>
-        <w:t>(</w:t>
-      </w:r>
-      <w:proofErr w:type="gramEnd"/>
-      <w:r>
-        <w:t>) const;</w:t>
+        <w:t>    int get_time_in_seconds() const;</w:t>
       </w:r>
     </w:p>
     <w:p>
@@ -2105,23 +1682,7 @@
     <w:p/>
     <w:p>
       <w:r>
-        <w:t xml:space="preserve">    void </w:t>
-      </w:r>
-      <w:proofErr w:type="spellStart"/>
-      <w:r>
-        <w:t>set_</w:t>
-      </w:r>
-      <w:proofErr w:type="gramStart"/>
-      <w:r>
-        <w:t>hour</w:t>
-      </w:r>
-      <w:proofErr w:type="spellEnd"/>
-      <w:r>
-        <w:t>(</w:t>
-      </w:r>
-      <w:proofErr w:type="gramEnd"/>
-      <w:r>
-        <w:t>int h);</w:t>
+        <w:t>    void set_hour(int h);</w:t>
       </w:r>
     </w:p>
     <w:p>
@@ -2137,23 +1698,7 @@
     <w:p/>
     <w:p>
       <w:r>
-        <w:t xml:space="preserve">    void </w:t>
-      </w:r>
-      <w:proofErr w:type="spellStart"/>
-      <w:r>
-        <w:t>set_</w:t>
-      </w:r>
-      <w:proofErr w:type="gramStart"/>
-      <w:r>
-        <w:t>minute</w:t>
-      </w:r>
-      <w:proofErr w:type="spellEnd"/>
-      <w:r>
-        <w:t>(</w:t>
-      </w:r>
-      <w:proofErr w:type="gramEnd"/>
-      <w:r>
-        <w:t>int m);</w:t>
+        <w:t>    void set_minute(int m);</w:t>
       </w:r>
     </w:p>
     <w:p>
@@ -2169,23 +1714,7 @@
     <w:p/>
     <w:p>
       <w:r>
-        <w:t xml:space="preserve">    void </w:t>
-      </w:r>
-      <w:proofErr w:type="spellStart"/>
-      <w:r>
-        <w:t>set_</w:t>
-      </w:r>
-      <w:proofErr w:type="gramStart"/>
-      <w:r>
-        <w:t>second</w:t>
-      </w:r>
-      <w:proofErr w:type="spellEnd"/>
-      <w:r>
-        <w:t>(</w:t>
-      </w:r>
-      <w:proofErr w:type="gramEnd"/>
-      <w:r>
-        <w:t>int s);</w:t>
+        <w:t>    void set_second(int s);</w:t>
       </w:r>
     </w:p>
     <w:p>
@@ -2201,15 +1730,7 @@
     <w:p/>
     <w:p>
       <w:r>
-        <w:t xml:space="preserve">    void </w:t>
-      </w:r>
-      <w:proofErr w:type="gramStart"/>
-      <w:r>
-        <w:t>increment(</w:t>
-      </w:r>
-      <w:proofErr w:type="gramEnd"/>
-      <w:r>
-        <w:t>);</w:t>
+        <w:t>    void increment();</w:t>
       </w:r>
     </w:p>
     <w:p>
@@ -2220,15 +1741,7 @@
     <w:p/>
     <w:p>
       <w:r>
-        <w:t xml:space="preserve">    void </w:t>
-      </w:r>
-      <w:proofErr w:type="gramStart"/>
-      <w:r>
-        <w:t>decrement(</w:t>
-      </w:r>
-      <w:proofErr w:type="gramEnd"/>
-      <w:r>
-        <w:t>);</w:t>
+        <w:t>    void decrement();</w:t>
       </w:r>
     </w:p>
     <w:p>
@@ -2240,23 +1753,7 @@
     <w:p/>
     <w:p>
       <w:r>
-        <w:t xml:space="preserve">    void </w:t>
-      </w:r>
-      <w:proofErr w:type="spellStart"/>
-      <w:r>
-        <w:t>add_</w:t>
-      </w:r>
-      <w:proofErr w:type="gramStart"/>
-      <w:r>
-        <w:t>seconds</w:t>
-      </w:r>
-      <w:proofErr w:type="spellEnd"/>
-      <w:r>
-        <w:t>(</w:t>
-      </w:r>
-      <w:proofErr w:type="gramEnd"/>
-      <w:r>
-        <w:t>int s);</w:t>
+        <w:t>    void add_seconds(int s);</w:t>
       </w:r>
     </w:p>
     <w:p>
@@ -2271,23 +1768,7 @@
     </w:p>
     <w:p>
       <w:r>
-        <w:t xml:space="preserve">    void </w:t>
-      </w:r>
-      <w:proofErr w:type="spellStart"/>
-      <w:r>
-        <w:t>set_</w:t>
-      </w:r>
-      <w:proofErr w:type="gramStart"/>
-      <w:r>
-        <w:t>time</w:t>
-      </w:r>
-      <w:proofErr w:type="spellEnd"/>
-      <w:r>
-        <w:t>(</w:t>
-      </w:r>
-      <w:proofErr w:type="gramEnd"/>
-      <w:r>
-        <w:t>int h, int m, int s);</w:t>
+        <w:t>    void set_time(int h, int m, int s);</w:t>
       </w:r>
     </w:p>
     <w:p>
@@ -2318,23 +1799,7 @@
     </w:p>
     <w:p>
       <w:r>
-        <w:t xml:space="preserve">    int </w:t>
-      </w:r>
-      <w:proofErr w:type="spellStart"/>
-      <w:r>
-        <w:t>hms_to_</w:t>
-      </w:r>
-      <w:proofErr w:type="gramStart"/>
-      <w:r>
-        <w:t>sec</w:t>
-      </w:r>
-      <w:proofErr w:type="spellEnd"/>
-      <w:r>
-        <w:t>(</w:t>
-      </w:r>
-      <w:proofErr w:type="gramEnd"/>
-      <w:r>
-        <w:t>) const;</w:t>
+        <w:t>    int hms_to_sec() const;</w:t>
       </w:r>
     </w:p>
     <w:p>
@@ -2350,23 +1815,7 @@
     </w:p>
     <w:p>
       <w:r>
-        <w:t xml:space="preserve">    void </w:t>
-      </w:r>
-      <w:proofErr w:type="spellStart"/>
-      <w:r>
-        <w:t>sec_to_</w:t>
-      </w:r>
-      <w:proofErr w:type="gramStart"/>
-      <w:r>
-        <w:t>hms</w:t>
-      </w:r>
-      <w:proofErr w:type="spellEnd"/>
-      <w:r>
-        <w:t>(</w:t>
-      </w:r>
-      <w:proofErr w:type="gramEnd"/>
-      <w:r>
-        <w:t>int s);</w:t>
+        <w:t>    void sec_to_hms(int s);</w:t>
       </w:r>
     </w:p>
     <w:p>
@@ -2522,25 +1971,12 @@
     </w:p>
     <w:p>
       <w:r>
-        <w:t>/</w:t>
-      </w:r>
-      <w:proofErr w:type="gramStart"/>
-      <w:r>
-        <w:t>/  CircularQueue.cpp</w:t>
-      </w:r>
-      <w:proofErr w:type="gramEnd"/>
-    </w:p>
-    <w:p>
-      <w:r>
-        <w:t>/</w:t>
-      </w:r>
-      <w:proofErr w:type="gramStart"/>
-      <w:r>
-        <w:t>/  Circular</w:t>
-      </w:r>
-      <w:proofErr w:type="gramEnd"/>
-      <w:r>
-        <w:t xml:space="preserve"> Queue</w:t>
+        <w:t>//  CircularQueue.cpp</w:t>
+      </w:r>
+    </w:p>
+    <w:p>
+      <w:r>
+        <w:t>//  Circular Queue</w:t>
       </w:r>
     </w:p>
     <w:p>
@@ -2550,15 +1986,7 @@
     </w:p>
     <w:p>
       <w:r>
-        <w:t>/</w:t>
-      </w:r>
-      <w:proofErr w:type="gramStart"/>
-      <w:r>
-        <w:t>/  Created</w:t>
-      </w:r>
-      <w:proofErr w:type="gramEnd"/>
-      <w:r>
-        <w:t xml:space="preserve"> by Mahmood Moussavi on 2024-04-09.</w:t>
+        <w:t>//  Created by Mahmood Moussavi on 2024-04-09.</w:t>
       </w:r>
     </w:p>
     <w:p>
@@ -2569,49 +1997,18 @@
     <w:p/>
     <w:p>
       <w:r>
-        <w:t>#include "</w:t>
-      </w:r>
-      <w:proofErr w:type="spellStart"/>
-      <w:r>
-        <w:t>CircularQueue.h</w:t>
-      </w:r>
-      <w:proofErr w:type="spellEnd"/>
-      <w:r>
-        <w:t>"</w:t>
-      </w:r>
-    </w:p>
-    <w:p>
-      <w:r>
-        <w:t>#include &lt;</w:t>
-      </w:r>
-      <w:proofErr w:type="spellStart"/>
-      <w:r>
-        <w:t>stdexcept</w:t>
-      </w:r>
-      <w:proofErr w:type="spellEnd"/>
-      <w:r>
-        <w:t>&gt;</w:t>
-      </w:r>
-    </w:p>
-    <w:p/>
-    <w:p>
-      <w:proofErr w:type="spellStart"/>
-      <w:proofErr w:type="gramStart"/>
-      <w:r>
-        <w:t>CircularQueue</w:t>
-      </w:r>
-      <w:proofErr w:type="spellEnd"/>
-      <w:r>
-        <w:t>::</w:t>
-      </w:r>
-      <w:proofErr w:type="spellStart"/>
-      <w:proofErr w:type="gramEnd"/>
-      <w:r>
-        <w:t>CircularQueue</w:t>
-      </w:r>
-      <w:proofErr w:type="spellEnd"/>
-      <w:r>
-        <w:t>() : head(0), tail(0), count(0)</w:t>
+        <w:t>#include "CircularQueue.h"</w:t>
+      </w:r>
+    </w:p>
+    <w:p>
+      <w:r>
+        <w:t>#include &lt;stdexcept&gt;</w:t>
+      </w:r>
+    </w:p>
+    <w:p/>
+    <w:p>
+      <w:r>
+        <w:t>CircularQueue::CircularQueue() : head(0), tail(0), count(0)</w:t>
       </w:r>
     </w:p>
     <w:p>
@@ -2627,25 +2024,7 @@
     <w:p/>
     <w:p>
       <w:r>
-        <w:t xml:space="preserve">bool </w:t>
-      </w:r>
-      <w:proofErr w:type="spellStart"/>
-      <w:proofErr w:type="gramStart"/>
-      <w:r>
-        <w:t>CircularQueue</w:t>
-      </w:r>
-      <w:proofErr w:type="spellEnd"/>
-      <w:r>
-        <w:t>::</w:t>
-      </w:r>
-      <w:proofErr w:type="spellStart"/>
-      <w:proofErr w:type="gramEnd"/>
-      <w:r>
-        <w:t>isFull</w:t>
-      </w:r>
-      <w:proofErr w:type="spellEnd"/>
-      <w:r>
-        <w:t>() const</w:t>
+        <w:t>bool CircularQueue::isFull() const</w:t>
       </w:r>
     </w:p>
     <w:p>
@@ -2667,25 +2046,7 @@
     <w:p/>
     <w:p>
       <w:r>
-        <w:t xml:space="preserve">bool </w:t>
-      </w:r>
-      <w:proofErr w:type="spellStart"/>
-      <w:proofErr w:type="gramStart"/>
-      <w:r>
-        <w:t>CircularQueue</w:t>
-      </w:r>
-      <w:proofErr w:type="spellEnd"/>
-      <w:r>
-        <w:t>::</w:t>
-      </w:r>
-      <w:proofErr w:type="spellStart"/>
-      <w:proofErr w:type="gramEnd"/>
-      <w:r>
-        <w:t>isEmpty</w:t>
-      </w:r>
-      <w:proofErr w:type="spellEnd"/>
-      <w:r>
-        <w:t>() const</w:t>
+        <w:t>bool CircularQueue::isEmpty() const</w:t>
       </w:r>
     </w:p>
     <w:p>
@@ -2708,20 +2069,7 @@
     <w:p/>
     <w:p>
       <w:r>
-        <w:t xml:space="preserve">int </w:t>
-      </w:r>
-      <w:proofErr w:type="spellStart"/>
-      <w:proofErr w:type="gramStart"/>
-      <w:r>
-        <w:t>CircularQueue</w:t>
-      </w:r>
-      <w:proofErr w:type="spellEnd"/>
-      <w:r>
-        <w:t>::</w:t>
-      </w:r>
-      <w:proofErr w:type="gramEnd"/>
-      <w:r>
-        <w:t>enqueue(int v)</w:t>
+        <w:t>int CircularQueue::enqueue(int v)</w:t>
       </w:r>
     </w:p>
     <w:p>
@@ -2731,20 +2079,7 @@
     </w:p>
     <w:p>
       <w:r>
-        <w:t xml:space="preserve">    if (</w:t>
-      </w:r>
-      <w:proofErr w:type="spellStart"/>
-      <w:proofErr w:type="gramStart"/>
-      <w:r>
-        <w:t>isFull</w:t>
-      </w:r>
-      <w:proofErr w:type="spellEnd"/>
-      <w:r>
-        <w:t>(</w:t>
-      </w:r>
-      <w:proofErr w:type="gramEnd"/>
-      <w:r>
-        <w:t>))</w:t>
+        <w:t xml:space="preserve">    if (isFull())</w:t>
       </w:r>
     </w:p>
     <w:p>
@@ -2754,20 +2089,7 @@
     </w:p>
     <w:p>
       <w:r>
-        <w:t xml:space="preserve">        throw </w:t>
-      </w:r>
-      <w:proofErr w:type="gramStart"/>
-      <w:r>
-        <w:t>std::</w:t>
-      </w:r>
-      <w:proofErr w:type="spellStart"/>
-      <w:proofErr w:type="gramEnd"/>
-      <w:r>
-        <w:t>overflow_error</w:t>
-      </w:r>
-      <w:proofErr w:type="spellEnd"/>
-      <w:r>
-        <w:t>("Queue is full. Cannot enqueue.");</w:t>
+        <w:t xml:space="preserve">        throw std::overflow_error("Queue is full. Cannot enqueue.");</w:t>
       </w:r>
     </w:p>
     <w:p>
@@ -2777,28 +2099,12 @@
     </w:p>
     <w:p>
       <w:r>
-        <w:t xml:space="preserve">    </w:t>
-      </w:r>
-      <w:proofErr w:type="spellStart"/>
-      <w:r>
-        <w:t>arr</w:t>
-      </w:r>
-      <w:proofErr w:type="spellEnd"/>
-      <w:r>
-        <w:t>[tail] = v;</w:t>
-      </w:r>
-    </w:p>
-    <w:p>
-      <w:r>
-        <w:t xml:space="preserve">    int </w:t>
-      </w:r>
-      <w:proofErr w:type="spellStart"/>
-      <w:r>
-        <w:t>inserted_index</w:t>
-      </w:r>
-      <w:proofErr w:type="spellEnd"/>
-      <w:r>
-        <w:t xml:space="preserve"> = tail;</w:t>
+        <w:t xml:space="preserve">    arr[tail] = v;</w:t>
+      </w:r>
+    </w:p>
+    <w:p>
+      <w:r>
+        <w:t xml:space="preserve">    int inserted_index = tail;</w:t>
       </w:r>
     </w:p>
     <w:p>
@@ -2813,15 +2119,7 @@
     </w:p>
     <w:p>
       <w:r>
-        <w:t xml:space="preserve">    return </w:t>
-      </w:r>
-      <w:proofErr w:type="spellStart"/>
-      <w:r>
-        <w:t>inserted_index</w:t>
-      </w:r>
-      <w:proofErr w:type="spellEnd"/>
-      <w:r>
-        <w:t>;</w:t>
+        <w:t xml:space="preserve">    return inserted_index;</w:t>
       </w:r>
     </w:p>
     <w:p>
@@ -2832,20 +2130,7 @@
     <w:p/>
     <w:p>
       <w:r>
-        <w:t xml:space="preserve">int </w:t>
-      </w:r>
-      <w:proofErr w:type="spellStart"/>
-      <w:proofErr w:type="gramStart"/>
-      <w:r>
-        <w:t>CircularQueue</w:t>
-      </w:r>
-      <w:proofErr w:type="spellEnd"/>
-      <w:r>
-        <w:t>::</w:t>
-      </w:r>
-      <w:proofErr w:type="gramEnd"/>
-      <w:r>
-        <w:t>dequeue()</w:t>
+        <w:t>int CircularQueue::dequeue()</w:t>
       </w:r>
     </w:p>
     <w:p>
@@ -2855,20 +2140,7 @@
     </w:p>
     <w:p>
       <w:r>
-        <w:t xml:space="preserve">    if (</w:t>
-      </w:r>
-      <w:proofErr w:type="spellStart"/>
-      <w:proofErr w:type="gramStart"/>
-      <w:r>
-        <w:t>isEmpty</w:t>
-      </w:r>
-      <w:proofErr w:type="spellEnd"/>
-      <w:r>
-        <w:t>(</w:t>
-      </w:r>
-      <w:proofErr w:type="gramEnd"/>
-      <w:r>
-        <w:t>))</w:t>
+        <w:t xml:space="preserve">    if (isEmpty())</w:t>
       </w:r>
     </w:p>
     <w:p>
@@ -2878,20 +2150,7 @@
     </w:p>
     <w:p>
       <w:r>
-        <w:t xml:space="preserve">        throw </w:t>
-      </w:r>
-      <w:proofErr w:type="gramStart"/>
-      <w:r>
-        <w:t>std::</w:t>
-      </w:r>
-      <w:proofErr w:type="spellStart"/>
-      <w:proofErr w:type="gramEnd"/>
-      <w:r>
-        <w:t>underflow_error</w:t>
-      </w:r>
-      <w:proofErr w:type="spellEnd"/>
-      <w:r>
-        <w:t>("Queue is empty. Cannot dequeue.");</w:t>
+        <w:t xml:space="preserve">        throw std::underflow_error("Queue is empty. Cannot dequeue.");</w:t>
       </w:r>
     </w:p>
     <w:p>
@@ -2901,15 +2160,7 @@
     </w:p>
     <w:p>
       <w:r>
-        <w:t xml:space="preserve">    int </w:t>
-      </w:r>
-      <w:proofErr w:type="spellStart"/>
-      <w:r>
-        <w:t>removed_index</w:t>
-      </w:r>
-      <w:proofErr w:type="spellEnd"/>
-      <w:r>
-        <w:t xml:space="preserve"> = head;</w:t>
+        <w:t xml:space="preserve">    int removed_index = head;</w:t>
       </w:r>
     </w:p>
     <w:p>
@@ -2924,15 +2175,7 @@
     </w:p>
     <w:p>
       <w:r>
-        <w:t xml:space="preserve">    return </w:t>
-      </w:r>
-      <w:proofErr w:type="spellStart"/>
-      <w:r>
-        <w:t>removed_index</w:t>
-      </w:r>
-      <w:proofErr w:type="spellEnd"/>
-      <w:r>
-        <w:t>;</w:t>
+        <w:t xml:space="preserve">    return removed_index;</w:t>
       </w:r>
     </w:p>
     <w:p>
@@ -2942,20 +2185,7 @@
     </w:p>
     <w:p>
       <w:r>
-        <w:t xml:space="preserve">int </w:t>
-      </w:r>
-      <w:proofErr w:type="spellStart"/>
-      <w:proofErr w:type="gramStart"/>
-      <w:r>
-        <w:t>CircularQueue</w:t>
-      </w:r>
-      <w:proofErr w:type="spellEnd"/>
-      <w:r>
-        <w:t>::</w:t>
-      </w:r>
-      <w:proofErr w:type="gramEnd"/>
-      <w:r>
-        <w:t>counter() const</w:t>
+        <w:t>int CircularQueue::counter() const</w:t>
       </w:r>
     </w:p>
     <w:p>
@@ -2978,25 +2208,7 @@
     <w:p/>
     <w:p>
       <w:r>
-        <w:t>const int *</w:t>
-      </w:r>
-      <w:proofErr w:type="spellStart"/>
-      <w:proofErr w:type="gramStart"/>
-      <w:r>
-        <w:t>CircularQueue</w:t>
-      </w:r>
-      <w:proofErr w:type="spellEnd"/>
-      <w:r>
-        <w:t>::</w:t>
-      </w:r>
-      <w:proofErr w:type="spellStart"/>
-      <w:proofErr w:type="gramEnd"/>
-      <w:r>
-        <w:t>get_arr</w:t>
-      </w:r>
-      <w:proofErr w:type="spellEnd"/>
-      <w:r>
-        <w:t>() const</w:t>
+        <w:t>const int *CircularQueue::get_arr() const</w:t>
       </w:r>
     </w:p>
     <w:p>
@@ -3006,15 +2218,7 @@
     </w:p>
     <w:p>
       <w:r>
-        <w:t xml:space="preserve">    return </w:t>
-      </w:r>
-      <w:proofErr w:type="spellStart"/>
-      <w:r>
-        <w:t>arr</w:t>
-      </w:r>
-      <w:proofErr w:type="spellEnd"/>
-      <w:r>
-        <w:t>;</w:t>
+        <w:t xml:space="preserve">    return arr;</w:t>
       </w:r>
     </w:p>
     <w:p>
@@ -3025,25 +2229,7 @@
     <w:p/>
     <w:p>
       <w:r>
-        <w:t xml:space="preserve">void </w:t>
-      </w:r>
-      <w:proofErr w:type="spellStart"/>
-      <w:proofErr w:type="gramStart"/>
-      <w:r>
-        <w:t>CircularQueue</w:t>
-      </w:r>
-      <w:proofErr w:type="spellEnd"/>
-      <w:r>
-        <w:t>::</w:t>
-      </w:r>
-      <w:proofErr w:type="spellStart"/>
-      <w:proofErr w:type="gramEnd"/>
-      <w:r>
-        <w:t>displayQueue</w:t>
-      </w:r>
-      <w:proofErr w:type="spellEnd"/>
-      <w:r>
-        <w:t>() const</w:t>
+        <w:t>void CircularQueue::displayQueue() const</w:t>
       </w:r>
     </w:p>
     <w:p>
@@ -3053,20 +2239,7 @@
     </w:p>
     <w:p>
       <w:r>
-        <w:t xml:space="preserve">    if (</w:t>
-      </w:r>
-      <w:proofErr w:type="spellStart"/>
-      <w:proofErr w:type="gramStart"/>
-      <w:r>
-        <w:t>isEmpty</w:t>
-      </w:r>
-      <w:proofErr w:type="spellEnd"/>
-      <w:r>
-        <w:t>(</w:t>
-      </w:r>
-      <w:proofErr w:type="gramEnd"/>
-      <w:r>
-        <w:t>))</w:t>
+        <w:t xml:space="preserve">    if (isEmpty())</w:t>
       </w:r>
     </w:p>
     <w:p>
@@ -3076,33 +2249,7 @@
     </w:p>
     <w:p>
       <w:r>
-        <w:t xml:space="preserve">        </w:t>
-      </w:r>
-      <w:proofErr w:type="gramStart"/>
-      <w:r>
-        <w:t>std::</w:t>
-      </w:r>
-      <w:proofErr w:type="spellStart"/>
-      <w:proofErr w:type="gramEnd"/>
-      <w:r>
-        <w:t>cout</w:t>
-      </w:r>
-      <w:proofErr w:type="spellEnd"/>
-      <w:r>
-        <w:t xml:space="preserve"> &lt;&lt; "Queue is empty." &lt;&lt; </w:t>
-      </w:r>
-      <w:proofErr w:type="gramStart"/>
-      <w:r>
-        <w:t>std::</w:t>
-      </w:r>
-      <w:proofErr w:type="spellStart"/>
-      <w:proofErr w:type="gramEnd"/>
-      <w:r>
-        <w:t>endl</w:t>
-      </w:r>
-      <w:proofErr w:type="spellEnd"/>
-      <w:r>
-        <w:t>;</w:t>
+        <w:t xml:space="preserve">        std::cout &lt;&lt; "Queue is empty." &lt;&lt; std::endl;</w:t>
       </w:r>
     </w:p>
     <w:p>
@@ -3122,39 +2269,7 @@
     </w:p>
     <w:p>
       <w:r>
-        <w:t xml:space="preserve">    for (int </w:t>
-      </w:r>
-      <w:proofErr w:type="spellStart"/>
-      <w:r>
-        <w:t>i</w:t>
-      </w:r>
-      <w:proofErr w:type="spellEnd"/>
-      <w:r>
-        <w:t xml:space="preserve"> = 0; </w:t>
-      </w:r>
-      <w:proofErr w:type="spellStart"/>
-      <w:r>
-        <w:t>i</w:t>
-      </w:r>
-      <w:proofErr w:type="spellEnd"/>
-      <w:r>
-        <w:t xml:space="preserve"> &lt; </w:t>
-      </w:r>
-      <w:proofErr w:type="gramStart"/>
-      <w:r>
-        <w:t>counter(</w:t>
-      </w:r>
-      <w:proofErr w:type="gramEnd"/>
-      <w:r>
-        <w:t xml:space="preserve">); </w:t>
-      </w:r>
-      <w:proofErr w:type="spellStart"/>
-      <w:r>
-        <w:t>i</w:t>
-      </w:r>
-      <w:proofErr w:type="spellEnd"/>
-      <w:r>
-        <w:t>++)</w:t>
+        <w:t xml:space="preserve">    for (int i = 0; i &lt; counter(); i++)</w:t>
       </w:r>
     </w:p>
     <w:p>
@@ -3164,36 +2279,7 @@
     </w:p>
     <w:p>
       <w:r>
-        <w:t xml:space="preserve">        </w:t>
-      </w:r>
-      <w:proofErr w:type="gramStart"/>
-      <w:r>
-        <w:t>std::</w:t>
-      </w:r>
-      <w:proofErr w:type="spellStart"/>
-      <w:proofErr w:type="gramEnd"/>
-      <w:r>
-        <w:t>cout</w:t>
-      </w:r>
-      <w:proofErr w:type="spellEnd"/>
-      <w:r>
-        <w:t xml:space="preserve"> &lt;&lt; </w:t>
-      </w:r>
-      <w:proofErr w:type="spellStart"/>
-      <w:r>
-        <w:t>arr</w:t>
-      </w:r>
-      <w:proofErr w:type="spellEnd"/>
-      <w:r>
-        <w:t>[index] &lt;&lt; std::</w:t>
-      </w:r>
-      <w:proofErr w:type="spellStart"/>
-      <w:r>
-        <w:t>endl</w:t>
-      </w:r>
-      <w:proofErr w:type="spellEnd"/>
-      <w:r>
-        <w:t>;</w:t>
+        <w:t xml:space="preserve">        std::cout &lt;&lt; arr[index] &lt;&lt; std::endl;</w:t>
       </w:r>
     </w:p>
     <w:p>
@@ -3270,25 +2356,12 @@
     </w:p>
     <w:p>
       <w:r>
-        <w:t>/</w:t>
-      </w:r>
-      <w:proofErr w:type="gramStart"/>
-      <w:r>
-        <w:t>/  DynamicStack.cpp</w:t>
-      </w:r>
-      <w:proofErr w:type="gramEnd"/>
-    </w:p>
-    <w:p>
-      <w:r>
-        <w:t>/</w:t>
-      </w:r>
-      <w:proofErr w:type="gramStart"/>
-      <w:r>
-        <w:t>/  Dynamic</w:t>
-      </w:r>
-      <w:proofErr w:type="gramEnd"/>
-      <w:r>
-        <w:t xml:space="preserve"> Stack</w:t>
+        <w:t>//  DynamicStack.cpp</w:t>
+      </w:r>
+    </w:p>
+    <w:p>
+      <w:r>
+        <w:t>//  Dynamic Stack</w:t>
       </w:r>
     </w:p>
     <w:p/>
@@ -3299,76 +2372,29 @@
     </w:p>
     <w:p>
       <w:r>
-        <w:t>/</w:t>
-      </w:r>
-      <w:proofErr w:type="gramStart"/>
-      <w:r>
-        <w:t>/  Created</w:t>
-      </w:r>
-      <w:proofErr w:type="gramEnd"/>
-      <w:r>
-        <w:t xml:space="preserve"> by Mahmood Moussavi on 2024-04-09.</w:t>
-      </w:r>
-    </w:p>
-    <w:p>
-      <w:r>
-        <w:t>/</w:t>
-      </w:r>
-      <w:proofErr w:type="gramStart"/>
-      <w:r>
-        <w:t>/  implemented</w:t>
-      </w:r>
-      <w:proofErr w:type="gramEnd"/>
-      <w:r>
-        <w:t xml:space="preserve"> by: John Zhou</w:t>
-      </w:r>
-    </w:p>
-    <w:p/>
-    <w:p>
-      <w:r>
-        <w:t>#include "</w:t>
-      </w:r>
-      <w:proofErr w:type="spellStart"/>
-      <w:r>
-        <w:t>DynamicStack.h</w:t>
-      </w:r>
-      <w:proofErr w:type="spellEnd"/>
-      <w:r>
-        <w:t>"</w:t>
-      </w:r>
-    </w:p>
-    <w:p>
-      <w:r>
-        <w:t>#include &lt;</w:t>
-      </w:r>
-      <w:proofErr w:type="spellStart"/>
-      <w:r>
-        <w:t>stdexcept</w:t>
-      </w:r>
-      <w:proofErr w:type="spellEnd"/>
-      <w:r>
-        <w:t>&gt;</w:t>
-      </w:r>
-    </w:p>
-    <w:p/>
-    <w:p>
-      <w:proofErr w:type="spellStart"/>
-      <w:proofErr w:type="gramStart"/>
-      <w:r>
-        <w:t>DynamicStack</w:t>
-      </w:r>
-      <w:proofErr w:type="spellEnd"/>
-      <w:r>
-        <w:t>::</w:t>
-      </w:r>
-      <w:proofErr w:type="spellStart"/>
-      <w:proofErr w:type="gramEnd"/>
-      <w:r>
-        <w:t>DynamicStack</w:t>
-      </w:r>
-      <w:proofErr w:type="spellEnd"/>
-      <w:r>
-        <w:t>(int n)</w:t>
+        <w:t>//  Created by Mahmood Moussavi on 2024-04-09.</w:t>
+      </w:r>
+    </w:p>
+    <w:p>
+      <w:r>
+        <w:t>//  implemented by: John Zhou</w:t>
+      </w:r>
+    </w:p>
+    <w:p/>
+    <w:p>
+      <w:r>
+        <w:t>#include "DynamicStack.h"</w:t>
+      </w:r>
+    </w:p>
+    <w:p>
+      <w:r>
+        <w:t>#include &lt;stdexcept&gt;</w:t>
+      </w:r>
+    </w:p>
+    <w:p/>
+    <w:p>
+      <w:r>
+        <w:t>DynamicStack::DynamicStack(int n)</w:t>
       </w:r>
     </w:p>
     <w:p>
@@ -3383,41 +2409,17 @@
     </w:p>
     <w:p>
       <w:r>
-        <w:t xml:space="preserve">    </w:t>
-      </w:r>
-      <w:proofErr w:type="spellStart"/>
-      <w:r>
-        <w:t>initial_capacity</w:t>
-      </w:r>
-      <w:proofErr w:type="spellEnd"/>
-      <w:r>
-        <w:t xml:space="preserve"> = n;</w:t>
-      </w:r>
-    </w:p>
-    <w:p>
-      <w:r>
-        <w:t xml:space="preserve">    </w:t>
-      </w:r>
-      <w:proofErr w:type="spellStart"/>
-      <w:r>
-        <w:t>current_capacity</w:t>
-      </w:r>
-      <w:proofErr w:type="spellEnd"/>
-      <w:r>
-        <w:t xml:space="preserve"> = n;</w:t>
-      </w:r>
-    </w:p>
-    <w:p>
-      <w:r>
-        <w:t xml:space="preserve">    array = new int[</w:t>
-      </w:r>
-      <w:proofErr w:type="spellStart"/>
-      <w:r>
-        <w:t>current_capacity</w:t>
-      </w:r>
-      <w:proofErr w:type="spellEnd"/>
-      <w:r>
-        <w:t>];</w:t>
+        <w:t xml:space="preserve">    initial_capacity = n;</w:t>
+      </w:r>
+    </w:p>
+    <w:p>
+      <w:r>
+        <w:t xml:space="preserve">    current_capacity = n;</w:t>
+      </w:r>
+    </w:p>
+    <w:p>
+      <w:r>
+        <w:t xml:space="preserve">    array = new int[current_capacity];</w:t>
       </w:r>
     </w:p>
     <w:p>
@@ -3427,31 +2429,8 @@
     </w:p>
     <w:p/>
     <w:p>
-      <w:proofErr w:type="spellStart"/>
-      <w:proofErr w:type="gramStart"/>
-      <w:r>
-        <w:t>DynamicStack</w:t>
-      </w:r>
-      <w:proofErr w:type="spellEnd"/>
-      <w:r>
-        <w:t>::</w:t>
-      </w:r>
-      <w:proofErr w:type="spellStart"/>
-      <w:proofErr w:type="gramEnd"/>
-      <w:r>
-        <w:t>DynamicStack</w:t>
-      </w:r>
-      <w:proofErr w:type="spellEnd"/>
-      <w:r>
-        <w:t>(</w:t>
-      </w:r>
-      <w:proofErr w:type="spellStart"/>
-      <w:r>
-        <w:t>DynamicStack</w:t>
-      </w:r>
-      <w:proofErr w:type="spellEnd"/>
-      <w:r>
-        <w:t xml:space="preserve"> const &amp;stack)</w:t>
+      <w:r>
+        <w:t>DynamicStack::DynamicStack(DynamicStack const &amp;stack)</w:t>
       </w:r>
     </w:p>
     <w:p>
@@ -3461,111 +2440,27 @@
     </w:p>
     <w:p>
       <w:r>
-        <w:t xml:space="preserve">    entry = </w:t>
-      </w:r>
-      <w:proofErr w:type="spellStart"/>
-      <w:proofErr w:type="gramStart"/>
-      <w:r>
-        <w:t>stack.entry</w:t>
-      </w:r>
-      <w:proofErr w:type="spellEnd"/>
-      <w:proofErr w:type="gramEnd"/>
-      <w:r>
-        <w:t>;</w:t>
-      </w:r>
-    </w:p>
-    <w:p>
-      <w:r>
-        <w:t xml:space="preserve">    </w:t>
-      </w:r>
-      <w:proofErr w:type="spellStart"/>
-      <w:r>
-        <w:t>initial_capacity</w:t>
-      </w:r>
-      <w:proofErr w:type="spellEnd"/>
-      <w:r>
-        <w:t xml:space="preserve"> = </w:t>
-      </w:r>
-      <w:proofErr w:type="spellStart"/>
-      <w:proofErr w:type="gramStart"/>
-      <w:r>
-        <w:t>stack.initial</w:t>
-      </w:r>
-      <w:proofErr w:type="gramEnd"/>
-      <w:r>
-        <w:t>_capacity</w:t>
-      </w:r>
-      <w:proofErr w:type="spellEnd"/>
-      <w:r>
-        <w:t>;</w:t>
-      </w:r>
-    </w:p>
-    <w:p>
-      <w:r>
-        <w:t xml:space="preserve">    </w:t>
-      </w:r>
-      <w:proofErr w:type="spellStart"/>
-      <w:r>
-        <w:t>current_capacity</w:t>
-      </w:r>
-      <w:proofErr w:type="spellEnd"/>
-      <w:r>
-        <w:t xml:space="preserve"> = </w:t>
-      </w:r>
-      <w:proofErr w:type="spellStart"/>
-      <w:proofErr w:type="gramStart"/>
-      <w:r>
-        <w:t>stack.current</w:t>
-      </w:r>
-      <w:proofErr w:type="gramEnd"/>
-      <w:r>
-        <w:t>_capacity</w:t>
-      </w:r>
-      <w:proofErr w:type="spellEnd"/>
-      <w:r>
-        <w:t>;</w:t>
-      </w:r>
-    </w:p>
-    <w:p>
-      <w:r>
-        <w:t xml:space="preserve">    array = new int[</w:t>
-      </w:r>
-      <w:proofErr w:type="spellStart"/>
-      <w:r>
-        <w:t>current_capacity</w:t>
-      </w:r>
-      <w:proofErr w:type="spellEnd"/>
-      <w:r>
-        <w:t>];</w:t>
-      </w:r>
-    </w:p>
-    <w:p>
-      <w:r>
-        <w:t xml:space="preserve">    for (int </w:t>
-      </w:r>
-      <w:proofErr w:type="spellStart"/>
-      <w:r>
-        <w:t>i</w:t>
-      </w:r>
-      <w:proofErr w:type="spellEnd"/>
-      <w:r>
-        <w:t xml:space="preserve"> = 0; </w:t>
-      </w:r>
-      <w:proofErr w:type="spellStart"/>
-      <w:r>
-        <w:t>i</w:t>
-      </w:r>
-      <w:proofErr w:type="spellEnd"/>
-      <w:r>
-        <w:t xml:space="preserve"> &lt; entry; ++</w:t>
-      </w:r>
-      <w:proofErr w:type="spellStart"/>
-      <w:r>
-        <w:t>i</w:t>
-      </w:r>
-      <w:proofErr w:type="spellEnd"/>
-      <w:r>
-        <w:t>)</w:t>
+        <w:t xml:space="preserve">    entry = stack.entry;</w:t>
+      </w:r>
+    </w:p>
+    <w:p>
+      <w:r>
+        <w:t xml:space="preserve">    initial_capacity = stack.initial_capacity;</w:t>
+      </w:r>
+    </w:p>
+    <w:p>
+      <w:r>
+        <w:t xml:space="preserve">    current_capacity = stack.current_capacity;</w:t>
+      </w:r>
+    </w:p>
+    <w:p>
+      <w:r>
+        <w:t xml:space="preserve">    array = new int[current_capacity];</w:t>
+      </w:r>
+    </w:p>
+    <w:p>
+      <w:r>
+        <w:t xml:space="preserve">    for (int i = 0; i &lt; entry; ++i)</w:t>
       </w:r>
     </w:p>
     <w:p>
@@ -3576,33 +2471,7 @@
     </w:p>
     <w:p>
       <w:r>
-        <w:t xml:space="preserve">        array[</w:t>
-      </w:r>
-      <w:proofErr w:type="spellStart"/>
-      <w:r>
-        <w:t>i</w:t>
-      </w:r>
-      <w:proofErr w:type="spellEnd"/>
-      <w:r>
-        <w:t xml:space="preserve">] = </w:t>
-      </w:r>
-      <w:proofErr w:type="spellStart"/>
-      <w:proofErr w:type="gramStart"/>
-      <w:r>
-        <w:t>stack.array</w:t>
-      </w:r>
-      <w:proofErr w:type="spellEnd"/>
-      <w:proofErr w:type="gramEnd"/>
-      <w:r>
-        <w:t>[</w:t>
-      </w:r>
-      <w:proofErr w:type="spellStart"/>
-      <w:r>
-        <w:t>i</w:t>
-      </w:r>
-      <w:proofErr w:type="spellEnd"/>
-      <w:r>
-        <w:t>];</w:t>
+        <w:t xml:space="preserve">        array[i] = stack.array[i];</w:t>
       </w:r>
     </w:p>
     <w:p>
@@ -3617,26 +2486,8 @@
     </w:p>
     <w:p/>
     <w:p>
-      <w:proofErr w:type="spellStart"/>
-      <w:proofErr w:type="gramStart"/>
-      <w:r>
-        <w:t>DynamicStack</w:t>
-      </w:r>
-      <w:proofErr w:type="spellEnd"/>
-      <w:r>
-        <w:t>::</w:t>
-      </w:r>
-      <w:proofErr w:type="gramEnd"/>
-      <w:r>
-        <w:t>~</w:t>
-      </w:r>
-      <w:proofErr w:type="spellStart"/>
-      <w:r>
-        <w:t>DynamicStack</w:t>
-      </w:r>
-      <w:proofErr w:type="spellEnd"/>
-      <w:r>
-        <w:t>()</w:t>
+      <w:r>
+        <w:t>DynamicStack::~DynamicStack()</w:t>
       </w:r>
     </w:p>
     <w:p>
@@ -3646,15 +2497,7 @@
     </w:p>
     <w:p>
       <w:r>
-        <w:t xml:space="preserve">    </w:t>
-      </w:r>
-      <w:proofErr w:type="gramStart"/>
-      <w:r>
-        <w:t>delete[</w:t>
-      </w:r>
-      <w:proofErr w:type="gramEnd"/>
-      <w:r>
-        <w:t>] array;</w:t>
+        <w:t xml:space="preserve">    delete[] array;</w:t>
       </w:r>
     </w:p>
     <w:p>
@@ -3665,20 +2508,7 @@
     <w:p/>
     <w:p>
       <w:r>
-        <w:t xml:space="preserve">int </w:t>
-      </w:r>
-      <w:proofErr w:type="spellStart"/>
-      <w:proofErr w:type="gramStart"/>
-      <w:r>
-        <w:t>DynamicStack</w:t>
-      </w:r>
-      <w:proofErr w:type="spellEnd"/>
-      <w:r>
-        <w:t>::</w:t>
-      </w:r>
-      <w:proofErr w:type="gramEnd"/>
-      <w:r>
-        <w:t>top() const</w:t>
+        <w:t>int DynamicStack::top() const</w:t>
       </w:r>
     </w:p>
     <w:p>
@@ -3698,20 +2528,7 @@
     </w:p>
     <w:p>
       <w:r>
-        <w:t xml:space="preserve">        throw </w:t>
-      </w:r>
-      <w:proofErr w:type="gramStart"/>
-      <w:r>
-        <w:t>std::</w:t>
-      </w:r>
-      <w:proofErr w:type="spellStart"/>
-      <w:proofErr w:type="gramEnd"/>
-      <w:r>
-        <w:t>underflow_error</w:t>
-      </w:r>
-      <w:proofErr w:type="spellEnd"/>
-      <w:r>
-        <w:t>("stack empty. no top");</w:t>
+        <w:t xml:space="preserve">        throw std::underflow_error("stack empty. no top");</w:t>
       </w:r>
     </w:p>
     <w:p>
@@ -3721,15 +2538,7 @@
     </w:p>
     <w:p>
       <w:r>
-        <w:t xml:space="preserve">    return </w:t>
-      </w:r>
-      <w:proofErr w:type="gramStart"/>
-      <w:r>
-        <w:t>array[</w:t>
-      </w:r>
-      <w:proofErr w:type="gramEnd"/>
-      <w:r>
-        <w:t>entry - 1];</w:t>
+        <w:t xml:space="preserve">    return array[entry - 1];</w:t>
       </w:r>
     </w:p>
     <w:p>
@@ -3740,20 +2549,7 @@
     <w:p/>
     <w:p>
       <w:r>
-        <w:t xml:space="preserve">int </w:t>
-      </w:r>
-      <w:proofErr w:type="spellStart"/>
-      <w:proofErr w:type="gramStart"/>
-      <w:r>
-        <w:t>DynamicStack</w:t>
-      </w:r>
-      <w:proofErr w:type="spellEnd"/>
-      <w:r>
-        <w:t>::</w:t>
-      </w:r>
-      <w:proofErr w:type="gramEnd"/>
-      <w:r>
-        <w:t>size() const</w:t>
+        <w:t>int DynamicStack::size() const</w:t>
       </w:r>
     </w:p>
     <w:p>
@@ -3774,20 +2570,7 @@
     <w:p/>
     <w:p>
       <w:r>
-        <w:t xml:space="preserve">bool </w:t>
-      </w:r>
-      <w:proofErr w:type="spellStart"/>
-      <w:proofErr w:type="gramStart"/>
-      <w:r>
-        <w:t>DynamicStack</w:t>
-      </w:r>
-      <w:proofErr w:type="spellEnd"/>
-      <w:r>
-        <w:t>::</w:t>
-      </w:r>
-      <w:proofErr w:type="gramEnd"/>
-      <w:r>
-        <w:t>empty() const</w:t>
+        <w:t>bool DynamicStack::empty() const</w:t>
       </w:r>
     </w:p>
     <w:p>
@@ -3809,20 +2592,7 @@
     <w:p>
       <w:r>
         <w:lastRenderedPageBreak/>
-        <w:t xml:space="preserve">int </w:t>
-      </w:r>
-      <w:proofErr w:type="spellStart"/>
-      <w:proofErr w:type="gramStart"/>
-      <w:r>
-        <w:t>DynamicStack</w:t>
-      </w:r>
-      <w:proofErr w:type="spellEnd"/>
-      <w:r>
-        <w:t>::</w:t>
-      </w:r>
-      <w:proofErr w:type="gramEnd"/>
-      <w:r>
-        <w:t>capacity() const</w:t>
+        <w:t>int DynamicStack::capacity() const</w:t>
       </w:r>
     </w:p>
     <w:p>
@@ -3832,15 +2602,7 @@
     </w:p>
     <w:p>
       <w:r>
-        <w:t xml:space="preserve">    return </w:t>
-      </w:r>
-      <w:proofErr w:type="spellStart"/>
-      <w:r>
-        <w:t>current_capacity</w:t>
-      </w:r>
-      <w:proofErr w:type="spellEnd"/>
-      <w:r>
-        <w:t>;</w:t>
+        <w:t xml:space="preserve">    return current_capacity;</w:t>
       </w:r>
     </w:p>
     <w:p>
@@ -3850,42 +2612,8 @@
     </w:p>
     <w:p/>
     <w:p>
-      <w:proofErr w:type="spellStart"/>
-      <w:r>
-        <w:t>DynamicStack</w:t>
-      </w:r>
-      <w:proofErr w:type="spellEnd"/>
-      <w:r>
-        <w:t xml:space="preserve"> &amp;</w:t>
-      </w:r>
-      <w:proofErr w:type="spellStart"/>
-      <w:proofErr w:type="gramStart"/>
-      <w:r>
-        <w:t>DynamicStack</w:t>
-      </w:r>
-      <w:proofErr w:type="spellEnd"/>
-      <w:r>
-        <w:t>::</w:t>
-      </w:r>
-      <w:proofErr w:type="gramEnd"/>
-      <w:r>
-        <w:t>operator=(</w:t>
-      </w:r>
-      <w:proofErr w:type="spellStart"/>
-      <w:r>
-        <w:t>DynamicStack</w:t>
-      </w:r>
-      <w:proofErr w:type="spellEnd"/>
-      <w:r>
-        <w:t xml:space="preserve"> const &amp;</w:t>
-      </w:r>
-      <w:proofErr w:type="spellStart"/>
-      <w:r>
-        <w:t>rhs</w:t>
-      </w:r>
-      <w:proofErr w:type="spellEnd"/>
-      <w:r>
-        <w:t>)</w:t>
+      <w:r>
+        <w:t>DynamicStack &amp;DynamicStack::operator=(DynamicStack const &amp;rhs)</w:t>
       </w:r>
     </w:p>
     <w:p>
@@ -3895,23 +2623,7 @@
     </w:p>
     <w:p>
       <w:r>
-        <w:t xml:space="preserve">    if (</w:t>
-      </w:r>
-      <w:proofErr w:type="gramStart"/>
-      <w:r>
-        <w:t>this !</w:t>
-      </w:r>
-      <w:proofErr w:type="gramEnd"/>
-      <w:r>
-        <w:t>= &amp;</w:t>
-      </w:r>
-      <w:proofErr w:type="spellStart"/>
-      <w:r>
-        <w:t>rhs</w:t>
-      </w:r>
-      <w:proofErr w:type="spellEnd"/>
-      <w:r>
-        <w:t>)</w:t>
+        <w:t xml:space="preserve">    if (this != &amp;rhs)</w:t>
       </w:r>
     </w:p>
     <w:p>
@@ -3921,124 +2633,32 @@
     </w:p>
     <w:p>
       <w:r>
-        <w:t xml:space="preserve">        </w:t>
-      </w:r>
-      <w:proofErr w:type="gramStart"/>
-      <w:r>
-        <w:t>delete[</w:t>
-      </w:r>
-      <w:proofErr w:type="gramEnd"/>
-      <w:r>
-        <w:t>] array;</w:t>
-      </w:r>
-    </w:p>
-    <w:p>
-      <w:r>
-        <w:t xml:space="preserve">        entry = </w:t>
-      </w:r>
-      <w:proofErr w:type="spellStart"/>
-      <w:proofErr w:type="gramStart"/>
-      <w:r>
-        <w:t>rhs.entry</w:t>
-      </w:r>
-      <w:proofErr w:type="spellEnd"/>
-      <w:proofErr w:type="gramEnd"/>
-      <w:r>
-        <w:t>;</w:t>
-      </w:r>
-    </w:p>
-    <w:p>
-      <w:r>
-        <w:t xml:space="preserve">        </w:t>
-      </w:r>
-      <w:proofErr w:type="spellStart"/>
-      <w:r>
-        <w:t>initial_capacity</w:t>
-      </w:r>
-      <w:proofErr w:type="spellEnd"/>
-      <w:r>
-        <w:t xml:space="preserve"> = </w:t>
-      </w:r>
-      <w:proofErr w:type="spellStart"/>
-      <w:proofErr w:type="gramStart"/>
-      <w:r>
-        <w:t>rhs.initial</w:t>
-      </w:r>
-      <w:proofErr w:type="gramEnd"/>
-      <w:r>
-        <w:t>_capacity</w:t>
-      </w:r>
-      <w:proofErr w:type="spellEnd"/>
-      <w:r>
-        <w:t>;</w:t>
-      </w:r>
-    </w:p>
-    <w:p>
-      <w:r>
-        <w:t xml:space="preserve">        </w:t>
-      </w:r>
-      <w:proofErr w:type="spellStart"/>
-      <w:r>
-        <w:t>current_capacity</w:t>
-      </w:r>
-      <w:proofErr w:type="spellEnd"/>
-      <w:r>
-        <w:t xml:space="preserve"> = </w:t>
-      </w:r>
-      <w:proofErr w:type="spellStart"/>
-      <w:proofErr w:type="gramStart"/>
-      <w:r>
-        <w:t>rhs.current</w:t>
-      </w:r>
-      <w:proofErr w:type="gramEnd"/>
-      <w:r>
-        <w:t>_capacity</w:t>
-      </w:r>
-      <w:proofErr w:type="spellEnd"/>
-      <w:r>
-        <w:t>;</w:t>
-      </w:r>
-    </w:p>
-    <w:p>
-      <w:r>
-        <w:t xml:space="preserve">        array = new int[</w:t>
-      </w:r>
-      <w:proofErr w:type="spellStart"/>
-      <w:r>
-        <w:t>current_capacity</w:t>
-      </w:r>
-      <w:proofErr w:type="spellEnd"/>
-      <w:r>
-        <w:t>];</w:t>
-      </w:r>
-    </w:p>
-    <w:p>
-      <w:r>
-        <w:t xml:space="preserve">        for (int </w:t>
-      </w:r>
-      <w:proofErr w:type="spellStart"/>
-      <w:r>
-        <w:t>i</w:t>
-      </w:r>
-      <w:proofErr w:type="spellEnd"/>
-      <w:r>
-        <w:t xml:space="preserve"> = 0; </w:t>
-      </w:r>
-      <w:proofErr w:type="spellStart"/>
-      <w:r>
-        <w:t>i</w:t>
-      </w:r>
-      <w:proofErr w:type="spellEnd"/>
-      <w:r>
-        <w:t xml:space="preserve"> &lt; entry; ++</w:t>
-      </w:r>
-      <w:proofErr w:type="spellStart"/>
-      <w:r>
-        <w:t>i</w:t>
-      </w:r>
-      <w:proofErr w:type="spellEnd"/>
-      <w:r>
-        <w:t>)</w:t>
+        <w:t xml:space="preserve">        delete[] array;</w:t>
+      </w:r>
+    </w:p>
+    <w:p>
+      <w:r>
+        <w:t xml:space="preserve">        entry = rhs.entry;</w:t>
+      </w:r>
+    </w:p>
+    <w:p>
+      <w:r>
+        <w:t xml:space="preserve">        initial_capacity = rhs.initial_capacity;</w:t>
+      </w:r>
+    </w:p>
+    <w:p>
+      <w:r>
+        <w:t xml:space="preserve">        current_capacity = rhs.current_capacity;</w:t>
+      </w:r>
+    </w:p>
+    <w:p>
+      <w:r>
+        <w:t xml:space="preserve">        array = new int[current_capacity];</w:t>
+      </w:r>
+    </w:p>
+    <w:p>
+      <w:r>
+        <w:t xml:space="preserve">        for (int i = 0; i &lt; entry; ++i)</w:t>
       </w:r>
     </w:p>
     <w:p>
@@ -4048,33 +2668,7 @@
     </w:p>
     <w:p>
       <w:r>
-        <w:t xml:space="preserve">            array[</w:t>
-      </w:r>
-      <w:proofErr w:type="spellStart"/>
-      <w:r>
-        <w:t>i</w:t>
-      </w:r>
-      <w:proofErr w:type="spellEnd"/>
-      <w:r>
-        <w:t xml:space="preserve">] = </w:t>
-      </w:r>
-      <w:proofErr w:type="spellStart"/>
-      <w:proofErr w:type="gramStart"/>
-      <w:r>
-        <w:t>rhs.array</w:t>
-      </w:r>
-      <w:proofErr w:type="spellEnd"/>
-      <w:proofErr w:type="gramEnd"/>
-      <w:r>
-        <w:t>[</w:t>
-      </w:r>
-      <w:proofErr w:type="spellStart"/>
-      <w:r>
-        <w:t>i</w:t>
-      </w:r>
-      <w:proofErr w:type="spellEnd"/>
-      <w:r>
-        <w:t>];</w:t>
+        <w:t xml:space="preserve">            array[i] = rhs.array[i];</w:t>
       </w:r>
     </w:p>
     <w:p>
@@ -4100,20 +2694,7 @@
     <w:p/>
     <w:p>
       <w:r>
-        <w:t xml:space="preserve">void </w:t>
-      </w:r>
-      <w:proofErr w:type="spellStart"/>
-      <w:proofErr w:type="gramStart"/>
-      <w:r>
-        <w:t>DynamicStack</w:t>
-      </w:r>
-      <w:proofErr w:type="spellEnd"/>
-      <w:r>
-        <w:t>::</w:t>
-      </w:r>
-      <w:proofErr w:type="gramEnd"/>
-      <w:r>
-        <w:t>push(const int &amp;obj)</w:t>
+        <w:t>void DynamicStack::push(const int &amp;obj)</w:t>
       </w:r>
     </w:p>
     <w:p>
@@ -4123,15 +2704,7 @@
     </w:p>
     <w:p>
       <w:r>
-        <w:t xml:space="preserve">    if (entry == </w:t>
-      </w:r>
-      <w:proofErr w:type="spellStart"/>
-      <w:r>
-        <w:t>current_capacity</w:t>
-      </w:r>
-      <w:proofErr w:type="spellEnd"/>
-      <w:r>
-        <w:t>)</w:t>
+        <w:t xml:space="preserve">    if (entry == current_capacity)</w:t>
       </w:r>
     </w:p>
     <w:p>
@@ -4141,73 +2714,17 @@
     </w:p>
     <w:p>
       <w:r>
-        <w:t xml:space="preserve">        int </w:t>
-      </w:r>
-      <w:proofErr w:type="spellStart"/>
-      <w:r>
-        <w:t>new_capacity</w:t>
-      </w:r>
-      <w:proofErr w:type="spellEnd"/>
-      <w:r>
-        <w:t xml:space="preserve"> = </w:t>
-      </w:r>
-      <w:proofErr w:type="spellStart"/>
-      <w:r>
-        <w:t>current_capacity</w:t>
-      </w:r>
-      <w:proofErr w:type="spellEnd"/>
-      <w:r>
-        <w:t xml:space="preserve"> * 2;</w:t>
-      </w:r>
-    </w:p>
-    <w:p>
-      <w:r>
-        <w:t xml:space="preserve">        int *</w:t>
-      </w:r>
-      <w:proofErr w:type="spellStart"/>
-      <w:r>
-        <w:t>new_array</w:t>
-      </w:r>
-      <w:proofErr w:type="spellEnd"/>
-      <w:r>
-        <w:t xml:space="preserve"> = new int[</w:t>
-      </w:r>
-      <w:proofErr w:type="spellStart"/>
-      <w:r>
-        <w:t>new_capacity</w:t>
-      </w:r>
-      <w:proofErr w:type="spellEnd"/>
-      <w:r>
-        <w:t>];</w:t>
-      </w:r>
-    </w:p>
-    <w:p>
-      <w:r>
-        <w:t xml:space="preserve">        for (int </w:t>
-      </w:r>
-      <w:proofErr w:type="spellStart"/>
-      <w:r>
-        <w:t>i</w:t>
-      </w:r>
-      <w:proofErr w:type="spellEnd"/>
-      <w:r>
-        <w:t xml:space="preserve"> = 0; </w:t>
-      </w:r>
-      <w:proofErr w:type="spellStart"/>
-      <w:r>
-        <w:t>i</w:t>
-      </w:r>
-      <w:proofErr w:type="spellEnd"/>
-      <w:r>
-        <w:t xml:space="preserve"> &lt; entry; ++</w:t>
-      </w:r>
-      <w:proofErr w:type="spellStart"/>
-      <w:r>
-        <w:t>i</w:t>
-      </w:r>
-      <w:proofErr w:type="spellEnd"/>
-      <w:r>
-        <w:t>)</w:t>
+        <w:t xml:space="preserve">        int new_capacity = current_capacity * 2;</w:t>
+      </w:r>
+    </w:p>
+    <w:p>
+      <w:r>
+        <w:t xml:space="preserve">        int *new_array = new int[new_capacity];</w:t>
+      </w:r>
+    </w:p>
+    <w:p>
+      <w:r>
+        <w:t xml:space="preserve">        for (int i = 0; i &lt; entry; ++i)</w:t>
       </w:r>
     </w:p>
     <w:p>
@@ -4218,31 +2735,7 @@
     </w:p>
     <w:p>
       <w:r>
-        <w:t xml:space="preserve">            </w:t>
-      </w:r>
-      <w:proofErr w:type="spellStart"/>
-      <w:r>
-        <w:t>new_array</w:t>
-      </w:r>
-      <w:proofErr w:type="spellEnd"/>
-      <w:r>
-        <w:t>[</w:t>
-      </w:r>
-      <w:proofErr w:type="spellStart"/>
-      <w:r>
-        <w:t>i</w:t>
-      </w:r>
-      <w:proofErr w:type="spellEnd"/>
-      <w:r>
-        <w:t>] = array[</w:t>
-      </w:r>
-      <w:proofErr w:type="spellStart"/>
-      <w:r>
-        <w:t>i</w:t>
-      </w:r>
-      <w:proofErr w:type="spellEnd"/>
-      <w:r>
-        <w:t>];</w:t>
+        <w:t xml:space="preserve">            new_array[i] = array[i];</w:t>
       </w:r>
     </w:p>
     <w:p>
@@ -4252,49 +2745,17 @@
     </w:p>
     <w:p>
       <w:r>
-        <w:t xml:space="preserve">        </w:t>
-      </w:r>
-      <w:proofErr w:type="gramStart"/>
-      <w:r>
-        <w:t>delete[</w:t>
-      </w:r>
-      <w:proofErr w:type="gramEnd"/>
-      <w:r>
-        <w:t>] array;</w:t>
-      </w:r>
-    </w:p>
-    <w:p>
-      <w:r>
-        <w:t xml:space="preserve">        array = </w:t>
-      </w:r>
-      <w:proofErr w:type="spellStart"/>
-      <w:r>
-        <w:t>new_array</w:t>
-      </w:r>
-      <w:proofErr w:type="spellEnd"/>
-      <w:r>
-        <w:t>;</w:t>
-      </w:r>
-    </w:p>
-    <w:p>
-      <w:r>
-        <w:t xml:space="preserve">        </w:t>
-      </w:r>
-      <w:proofErr w:type="spellStart"/>
-      <w:r>
-        <w:t>current_capacity</w:t>
-      </w:r>
-      <w:proofErr w:type="spellEnd"/>
-      <w:r>
-        <w:t xml:space="preserve"> = </w:t>
-      </w:r>
-      <w:proofErr w:type="spellStart"/>
-      <w:r>
-        <w:t>new_capacity</w:t>
-      </w:r>
-      <w:proofErr w:type="spellEnd"/>
-      <w:r>
-        <w:t>;</w:t>
+        <w:t xml:space="preserve">        delete[] array;</w:t>
+      </w:r>
+    </w:p>
+    <w:p>
+      <w:r>
+        <w:t xml:space="preserve">        array = new_array;</w:t>
+      </w:r>
+    </w:p>
+    <w:p>
+      <w:r>
+        <w:t xml:space="preserve">        current_capacity = new_capacity;</w:t>
       </w:r>
     </w:p>
     <w:p>
@@ -4315,20 +2776,7 @@
     <w:p/>
     <w:p>
       <w:r>
-        <w:t xml:space="preserve">int </w:t>
-      </w:r>
-      <w:proofErr w:type="spellStart"/>
-      <w:proofErr w:type="gramStart"/>
-      <w:r>
-        <w:t>DynamicStack</w:t>
-      </w:r>
-      <w:proofErr w:type="spellEnd"/>
-      <w:r>
-        <w:t>::</w:t>
-      </w:r>
-      <w:proofErr w:type="gramEnd"/>
-      <w:r>
-        <w:t>pop()</w:t>
+        <w:t>int DynamicStack::pop()</w:t>
       </w:r>
     </w:p>
     <w:p>
@@ -4348,20 +2796,7 @@
     </w:p>
     <w:p>
       <w:r>
-        <w:t xml:space="preserve">        throw </w:t>
-      </w:r>
-      <w:proofErr w:type="gramStart"/>
-      <w:r>
-        <w:t>std::</w:t>
-      </w:r>
-      <w:proofErr w:type="spellStart"/>
-      <w:proofErr w:type="gramEnd"/>
-      <w:r>
-        <w:t>underflow_error</w:t>
-      </w:r>
-      <w:proofErr w:type="spellEnd"/>
-      <w:r>
-        <w:t>("stack empty. can't pop");</w:t>
+        <w:t xml:space="preserve">        throw std::underflow_error("stack empty. can't pop");</w:t>
       </w:r>
     </w:p>
     <w:p>
@@ -4387,20 +2822,7 @@
     <w:p/>
     <w:p>
       <w:r>
-        <w:t xml:space="preserve">void </w:t>
-      </w:r>
-      <w:proofErr w:type="spellStart"/>
-      <w:proofErr w:type="gramStart"/>
-      <w:r>
-        <w:t>DynamicStack</w:t>
-      </w:r>
-      <w:proofErr w:type="spellEnd"/>
-      <w:r>
-        <w:t>::</w:t>
-      </w:r>
-      <w:proofErr w:type="gramEnd"/>
-      <w:r>
-        <w:t>clear()</w:t>
+        <w:t>void DynamicStack::clear()</w:t>
       </w:r>
     </w:p>
     <w:p>
@@ -4415,31 +2837,7 @@
     </w:p>
     <w:p>
       <w:r>
-        <w:t xml:space="preserve">    if (</w:t>
-      </w:r>
-      <w:proofErr w:type="spellStart"/>
-      <w:r>
-        <w:t>current_</w:t>
-      </w:r>
-      <w:proofErr w:type="gramStart"/>
-      <w:r>
-        <w:t>capacity</w:t>
-      </w:r>
-      <w:proofErr w:type="spellEnd"/>
-      <w:r>
-        <w:t xml:space="preserve"> !</w:t>
-      </w:r>
-      <w:proofErr w:type="gramEnd"/>
-      <w:r>
-        <w:t xml:space="preserve">= </w:t>
-      </w:r>
-      <w:proofErr w:type="spellStart"/>
-      <w:r>
-        <w:t>initial_capacity</w:t>
-      </w:r>
-      <w:proofErr w:type="spellEnd"/>
-      <w:r>
-        <w:t>)</w:t>
+        <w:t xml:space="preserve">    if (current_capacity != initial_capacity)</w:t>
       </w:r>
     </w:p>
     <w:p>
@@ -4450,23 +2848,7 @@
     <w:p/>
     <w:p>
       <w:r>
-        <w:t xml:space="preserve">        </w:t>
-      </w:r>
-      <w:proofErr w:type="spellStart"/>
-      <w:r>
-        <w:t>current_capacity</w:t>
-      </w:r>
-      <w:proofErr w:type="spellEnd"/>
-      <w:r>
-        <w:t xml:space="preserve"> = </w:t>
-      </w:r>
-      <w:proofErr w:type="spellStart"/>
-      <w:r>
-        <w:t>initial_capacity</w:t>
-      </w:r>
-      <w:proofErr w:type="spellEnd"/>
-      <w:r>
-        <w:t>;</w:t>
+        <w:t xml:space="preserve">        current_capacity = initial_capacity;</w:t>
       </w:r>
     </w:p>
     <w:p>
@@ -4476,29 +2858,13 @@
     </w:p>
     <w:p>
       <w:r>
-        <w:t xml:space="preserve">    </w:t>
-      </w:r>
-      <w:proofErr w:type="gramStart"/>
-      <w:r>
-        <w:t>delete[</w:t>
-      </w:r>
-      <w:proofErr w:type="gramEnd"/>
-      <w:r>
-        <w:t>] array;</w:t>
+        <w:t xml:space="preserve">    delete[] array;</w:t>
       </w:r>
     </w:p>
     <w:p>
       <w:r>
         <w:lastRenderedPageBreak/>
-        <w:t xml:space="preserve">    array = new int[</w:t>
-      </w:r>
-      <w:proofErr w:type="spellStart"/>
-      <w:r>
-        <w:t>initial_capacity</w:t>
-      </w:r>
-      <w:proofErr w:type="spellEnd"/>
-      <w:r>
-        <w:t>];</w:t>
+        <w:t xml:space="preserve">    array = new int[initial_capacity];</w:t>
       </w:r>
     </w:p>
     <w:p>
@@ -4509,20 +2875,7 @@
     <w:p/>
     <w:p>
       <w:r>
-        <w:t xml:space="preserve">void </w:t>
-      </w:r>
-      <w:proofErr w:type="spellStart"/>
-      <w:proofErr w:type="gramStart"/>
-      <w:r>
-        <w:t>DynamicStack</w:t>
-      </w:r>
-      <w:proofErr w:type="spellEnd"/>
-      <w:r>
-        <w:t>::</w:t>
-      </w:r>
-      <w:proofErr w:type="gramEnd"/>
-      <w:r>
-        <w:t>display()</w:t>
+        <w:t>void DynamicStack::display()</w:t>
       </w:r>
     </w:p>
     <w:p>
@@ -4542,23 +2895,7 @@
     </w:p>
     <w:p>
       <w:r>
-        <w:t xml:space="preserve">        </w:t>
-      </w:r>
-      <w:proofErr w:type="spellStart"/>
-      <w:r>
-        <w:t>cout</w:t>
-      </w:r>
-      <w:proofErr w:type="spellEnd"/>
-      <w:r>
-        <w:t xml:space="preserve"> &lt;&lt; "Stack is empty." &lt;&lt; </w:t>
-      </w:r>
-      <w:proofErr w:type="spellStart"/>
-      <w:r>
-        <w:t>endl</w:t>
-      </w:r>
-      <w:proofErr w:type="spellEnd"/>
-      <w:r>
-        <w:t>;</w:t>
+        <w:t xml:space="preserve">        cout &lt;&lt; "Stack is empty." &lt;&lt; endl;</w:t>
       </w:r>
     </w:p>
     <w:p>
@@ -4578,39 +2915,7 @@
     </w:p>
     <w:p>
       <w:r>
-        <w:t xml:space="preserve">        for (int </w:t>
-      </w:r>
-      <w:proofErr w:type="spellStart"/>
-      <w:r>
-        <w:t>i</w:t>
-      </w:r>
-      <w:proofErr w:type="spellEnd"/>
-      <w:r>
-        <w:t xml:space="preserve"> = </w:t>
-      </w:r>
-      <w:proofErr w:type="gramStart"/>
-      <w:r>
-        <w:t>0 ;</w:t>
-      </w:r>
-      <w:proofErr w:type="gramEnd"/>
-      <w:r>
-        <w:t xml:space="preserve"> </w:t>
-      </w:r>
-      <w:proofErr w:type="spellStart"/>
-      <w:r>
-        <w:t>i</w:t>
-      </w:r>
-      <w:proofErr w:type="spellEnd"/>
-      <w:r>
-        <w:t xml:space="preserve"> &lt; entry; </w:t>
-      </w:r>
-      <w:proofErr w:type="spellStart"/>
-      <w:r>
-        <w:t>i</w:t>
-      </w:r>
-      <w:proofErr w:type="spellEnd"/>
-      <w:r>
-        <w:t>++)</w:t>
+        <w:t xml:space="preserve">        for (int i = 0 ; i &lt; entry; i++)</w:t>
       </w:r>
     </w:p>
     <w:p>
@@ -4620,23 +2925,7 @@
     </w:p>
     <w:p>
       <w:r>
-        <w:t xml:space="preserve">            </w:t>
-      </w:r>
-      <w:proofErr w:type="spellStart"/>
-      <w:r>
-        <w:t>cout</w:t>
-      </w:r>
-      <w:proofErr w:type="spellEnd"/>
-      <w:r>
-        <w:t xml:space="preserve"> &lt;&lt; array[</w:t>
-      </w:r>
-      <w:proofErr w:type="spellStart"/>
-      <w:r>
-        <w:t>i</w:t>
-      </w:r>
-      <w:proofErr w:type="spellEnd"/>
-      <w:r>
-        <w:t>] &lt;&lt; " ";</w:t>
+        <w:t xml:space="preserve">            cout &lt;&lt; array[i] &lt;&lt; " ";</w:t>
       </w:r>
     </w:p>
     <w:p>
@@ -4646,23 +2935,7 @@
     </w:p>
     <w:p>
       <w:r>
-        <w:t xml:space="preserve">        </w:t>
-      </w:r>
-      <w:proofErr w:type="spellStart"/>
-      <w:r>
-        <w:t>cout</w:t>
-      </w:r>
-      <w:proofErr w:type="spellEnd"/>
-      <w:r>
-        <w:t xml:space="preserve"> &lt;&lt; </w:t>
-      </w:r>
-      <w:proofErr w:type="spellStart"/>
-      <w:r>
-        <w:t>endl</w:t>
-      </w:r>
-      <w:proofErr w:type="spellEnd"/>
-      <w:r>
-        <w:t>;</w:t>
+        <w:t xml:space="preserve">        cout &lt;&lt; endl;</w:t>
       </w:r>
     </w:p>
     <w:p>
@@ -4690,37 +2963,8 @@
       </w:r>
     </w:p>
     <w:p>
-      <w:proofErr w:type="spellStart"/>
-      <w:r>
-        <w:t>String_Vector</w:t>
-      </w:r>
-      <w:proofErr w:type="spellEnd"/>
-      <w:r>
-        <w:t xml:space="preserve"> </w:t>
-      </w:r>
-      <w:proofErr w:type="gramStart"/>
-      <w:r>
-        <w:t>transpose(</w:t>
-      </w:r>
-      <w:proofErr w:type="gramEnd"/>
-      <w:r>
-        <w:t xml:space="preserve">const </w:t>
-      </w:r>
-      <w:proofErr w:type="spellStart"/>
-      <w:r>
-        <w:t>String_Vector</w:t>
-      </w:r>
-      <w:proofErr w:type="spellEnd"/>
-      <w:r>
-        <w:t xml:space="preserve"> &amp;</w:t>
-      </w:r>
-      <w:proofErr w:type="spellStart"/>
-      <w:r>
-        <w:t>sv</w:t>
-      </w:r>
-      <w:proofErr w:type="spellEnd"/>
-      <w:r>
-        <w:t>)</w:t>
+      <w:r>
+        <w:t>String_Vector transpose(const String_Vector &amp;sv)</w:t>
       </w:r>
     </w:p>
     <w:p>
@@ -4730,98 +2974,30 @@
     </w:p>
     <w:p>
       <w:r>
-        <w:t xml:space="preserve">    </w:t>
-      </w:r>
-      <w:proofErr w:type="spellStart"/>
-      <w:r>
-        <w:t>String_Vector</w:t>
-      </w:r>
-      <w:proofErr w:type="spellEnd"/>
-      <w:r>
-        <w:t xml:space="preserve"> vs;</w:t>
-      </w:r>
-    </w:p>
-    <w:p/>
-    <w:p>
-      <w:r>
-        <w:t xml:space="preserve">    int rows = </w:t>
-      </w:r>
-      <w:proofErr w:type="spellStart"/>
-      <w:proofErr w:type="gramStart"/>
-      <w:r>
-        <w:t>sv.size</w:t>
-      </w:r>
-      <w:proofErr w:type="spellEnd"/>
-      <w:proofErr w:type="gramEnd"/>
-      <w:r>
-        <w:t>();</w:t>
-      </w:r>
-    </w:p>
-    <w:p>
-      <w:r>
-        <w:t xml:space="preserve">    int cols = </w:t>
-      </w:r>
-      <w:proofErr w:type="spellStart"/>
-      <w:r>
-        <w:t>sv</w:t>
-      </w:r>
-      <w:proofErr w:type="spellEnd"/>
-      <w:r>
-        <w:t>[0</w:t>
-      </w:r>
-      <w:proofErr w:type="gramStart"/>
-      <w:r>
-        <w:t>].size</w:t>
-      </w:r>
-      <w:proofErr w:type="gramEnd"/>
-      <w:r>
-        <w:t>();</w:t>
-      </w:r>
-    </w:p>
-    <w:p/>
-    <w:p>
-      <w:r>
-        <w:t xml:space="preserve">    </w:t>
-      </w:r>
-      <w:proofErr w:type="spellStart"/>
-      <w:proofErr w:type="gramStart"/>
-      <w:r>
-        <w:t>vs.resize</w:t>
-      </w:r>
-      <w:proofErr w:type="spellEnd"/>
-      <w:proofErr w:type="gramEnd"/>
-      <w:r>
-        <w:t>(cols);</w:t>
-      </w:r>
-    </w:p>
-    <w:p/>
-    <w:p>
-      <w:r>
-        <w:t xml:space="preserve">    for (int </w:t>
-      </w:r>
-      <w:proofErr w:type="spellStart"/>
-      <w:r>
-        <w:t>i</w:t>
-      </w:r>
-      <w:proofErr w:type="spellEnd"/>
-      <w:r>
-        <w:t xml:space="preserve"> = 0; </w:t>
-      </w:r>
-      <w:proofErr w:type="spellStart"/>
-      <w:r>
-        <w:t>i</w:t>
-      </w:r>
-      <w:proofErr w:type="spellEnd"/>
-      <w:r>
-        <w:t xml:space="preserve"> &lt; cols; ++</w:t>
-      </w:r>
-      <w:proofErr w:type="spellStart"/>
-      <w:r>
-        <w:t>i</w:t>
-      </w:r>
-      <w:proofErr w:type="spellEnd"/>
-      <w:r>
-        <w:t>)</w:t>
+        <w:t>    String_Vector vs;</w:t>
+      </w:r>
+    </w:p>
+    <w:p/>
+    <w:p>
+      <w:r>
+        <w:t>    int rows = sv.size();</w:t>
+      </w:r>
+    </w:p>
+    <w:p>
+      <w:r>
+        <w:t>    int cols = sv[0].size();</w:t>
+      </w:r>
+    </w:p>
+    <w:p/>
+    <w:p>
+      <w:r>
+        <w:t>    vs.resize(cols);</w:t>
+      </w:r>
+    </w:p>
+    <w:p/>
+    <w:p>
+      <w:r>
+        <w:t>    for (int i = 0; i &lt; cols; ++i)</w:t>
       </w:r>
     </w:p>
     <w:p>
@@ -4841,44 +3017,7 @@
     </w:p>
     <w:p>
       <w:r>
-        <w:t>            vs[</w:t>
-      </w:r>
-      <w:proofErr w:type="spellStart"/>
-      <w:r>
-        <w:t>i</w:t>
-      </w:r>
-      <w:proofErr w:type="spellEnd"/>
-      <w:proofErr w:type="gramStart"/>
-      <w:r>
-        <w:t>].</w:t>
-      </w:r>
-      <w:proofErr w:type="spellStart"/>
-      <w:r>
-        <w:t>push</w:t>
-      </w:r>
-      <w:proofErr w:type="gramEnd"/>
-      <w:r>
-        <w:t>_back</w:t>
-      </w:r>
-      <w:proofErr w:type="spellEnd"/>
-      <w:r>
-        <w:t>(</w:t>
-      </w:r>
-      <w:proofErr w:type="spellStart"/>
-      <w:r>
-        <w:t>sv</w:t>
-      </w:r>
-      <w:proofErr w:type="spellEnd"/>
-      <w:r>
-        <w:t>[j][</w:t>
-      </w:r>
-      <w:proofErr w:type="spellStart"/>
-      <w:r>
-        <w:t>i</w:t>
-      </w:r>
-      <w:proofErr w:type="spellEnd"/>
-      <w:r>
-        <w:t>]);</w:t>
+        <w:t>            vs[i].push_back(sv[j][i]);</w:t>
       </w:r>
     </w:p>
     <w:p>

</xml_diff>